<commit_message>
Updates by Jianxin Wu (PC)
</commit_message>
<xml_diff>
--- a/FinalPaperTemplate.docx
+++ b/FinalPaperTemplate.docx
@@ -1,6 +1,6 @@
 
 <file path=word/document.xml><?xml version="1.0" encoding="utf-8"?>
-<w:document xmlns:wpc="http://schemas.microsoft.com/office/word/2010/wordprocessingCanvas" xmlns:cx="http://schemas.microsoft.com/office/drawing/2014/chartex" xmlns:cx1="http://schemas.microsoft.com/office/drawing/2015/9/8/chartex" xmlns:cx2="http://schemas.microsoft.com/office/drawing/2015/10/21/chartex" xmlns:cx3="http://schemas.microsoft.com/office/drawing/2016/5/9/chartex" xmlns:cx4="http://schemas.microsoft.com/office/drawing/2016/5/10/chartex" xmlns:cx5="http://schemas.microsoft.com/office/drawing/2016/5/11/chartex" xmlns:cx6="http://schemas.microsoft.com/office/drawing/2016/5/12/chartex" xmlns:cx7="http://schemas.microsoft.com/office/drawing/2016/5/13/chartex" xmlns:cx8="http://schemas.microsoft.com/office/drawing/2016/5/14/chartex" xmlns:mc="http://schemas.openxmlformats.org/markup-compatibility/2006" xmlns:aink="http://schemas.microsoft.com/office/drawing/2016/ink" xmlns:am3d="http://schemas.microsoft.com/office/drawing/2017/model3d" xmlns:o="urn:schemas-microsoft-com:office:office" xmlns:oel="http://schemas.microsoft.com/office/2019/extlst" xmlns:r="http://schemas.openxmlformats.org/officeDocument/2006/relationships" xmlns:m="http://schemas.openxmlformats.org/officeDocument/2006/math" xmlns:v="urn:schemas-microsoft-com:vml" xmlns:wp14="http://schemas.microsoft.com/office/word/2010/wordprocessingDrawing" xmlns:wp="http://schemas.openxmlformats.org/drawingml/2006/wordprocessingDrawing" xmlns:w10="urn:schemas-microsoft-com:office:word" xmlns:w="http://schemas.openxmlformats.org/wordprocessingml/2006/main" xmlns:w14="http://schemas.microsoft.com/office/word/2010/wordml" xmlns:w15="http://schemas.microsoft.com/office/word/2012/wordml" xmlns:w16cex="http://schemas.microsoft.com/office/word/2018/wordml/cex" xmlns:w16cid="http://schemas.microsoft.com/office/word/2016/wordml/cid" xmlns:w16="http://schemas.microsoft.com/office/word/2018/wordml" xmlns:w16sdtdh="http://schemas.microsoft.com/office/word/2020/wordml/sdtdatahash" xmlns:w16se="http://schemas.microsoft.com/office/word/2015/wordml/symex" xmlns:wpg="http://schemas.microsoft.com/office/word/2010/wordprocessingGroup" xmlns:wpi="http://schemas.microsoft.com/office/word/2010/wordprocessingInk" xmlns:wne="http://schemas.microsoft.com/office/word/2006/wordml" xmlns:wps="http://schemas.microsoft.com/office/word/2010/wordprocessingShape" mc:Ignorable="w14 w15 w16se w16cid w16 w16cex w16sdtdh wp14">
+<w:document xmlns:wpc="http://schemas.microsoft.com/office/word/2010/wordprocessingCanvas" xmlns:cx="http://schemas.microsoft.com/office/drawing/2014/chartex" xmlns:cx1="http://schemas.microsoft.com/office/drawing/2015/9/8/chartex" xmlns:cx2="http://schemas.microsoft.com/office/drawing/2015/10/21/chartex" xmlns:cx3="http://schemas.microsoft.com/office/drawing/2016/5/9/chartex" xmlns:cx4="http://schemas.microsoft.com/office/drawing/2016/5/10/chartex" xmlns:cx5="http://schemas.microsoft.com/office/drawing/2016/5/11/chartex" xmlns:cx6="http://schemas.microsoft.com/office/drawing/2016/5/12/chartex" xmlns:cx7="http://schemas.microsoft.com/office/drawing/2016/5/13/chartex" xmlns:cx8="http://schemas.microsoft.com/office/drawing/2016/5/14/chartex" xmlns:mc="http://schemas.openxmlformats.org/markup-compatibility/2006" xmlns:aink="http://schemas.microsoft.com/office/drawing/2016/ink" xmlns:am3d="http://schemas.microsoft.com/office/drawing/2017/model3d" xmlns:o="urn:schemas-microsoft-com:office:office" xmlns:r="http://schemas.openxmlformats.org/officeDocument/2006/relationships" xmlns:m="http://schemas.openxmlformats.org/officeDocument/2006/math" xmlns:v="urn:schemas-microsoft-com:vml" xmlns:wp14="http://schemas.microsoft.com/office/word/2010/wordprocessingDrawing" xmlns:wp="http://schemas.openxmlformats.org/drawingml/2006/wordprocessingDrawing" xmlns:w10="urn:schemas-microsoft-com:office:word" xmlns:w="http://schemas.openxmlformats.org/wordprocessingml/2006/main" xmlns:w14="http://schemas.microsoft.com/office/word/2010/wordml" xmlns:w15="http://schemas.microsoft.com/office/word/2012/wordml" xmlns:w16cex="http://schemas.microsoft.com/office/word/2018/wordml/cex" xmlns:w16cid="http://schemas.microsoft.com/office/word/2016/wordml/cid" xmlns:w16="http://schemas.microsoft.com/office/word/2018/wordml" xmlns:w16sdtdh="http://schemas.microsoft.com/office/word/2020/wordml/sdtdatahash" xmlns:w16se="http://schemas.microsoft.com/office/word/2015/wordml/symex" xmlns:wpg="http://schemas.microsoft.com/office/word/2010/wordprocessingGroup" xmlns:wpi="http://schemas.microsoft.com/office/word/2010/wordprocessingInk" xmlns:wne="http://schemas.microsoft.com/office/word/2006/wordml" xmlns:wps="http://schemas.microsoft.com/office/word/2010/wordprocessingShape" mc:Ignorable="w14 w15 w16se w16cid w16 w16cex w16sdtdh wp14">
   <w:background w:color="FFFFFF"/>
   <w:body>
     <w:p>
@@ -248,7 +248,7 @@
                             <w:hyperlink r:id="rId7" w:history="1">
                               <w:r>
                                 <w:rPr>
-                                  <w:rStyle w:val="Hyperlink"/>
+                                  <w:rStyle w:val="a3"/>
                                   <w:rFonts w:ascii="Courier" w:hAnsi="Courier"/>
                                 </w:rPr>
                                 <w:t>firstauthor@i1.org</w:t>
@@ -308,13 +308,13 @@
               </wp:anchor>
             </w:drawing>
           </mc:Choice>
-          <mc:Fallback>
+          <mc:Fallback xmlns:oel="http://schemas.microsoft.com/office/2019/extlst">
             <w:pict>
               <v:shapetype w14:anchorId="1523C1B4" id="_x0000_t202" coordsize="21600,21600" o:spt="202" path="m,l,21600r21600,l21600,xe">
                 <v:stroke joinstyle="miter"/>
                 <v:path gradientshapeok="t" o:connecttype="rect"/>
               </v:shapetype>
-              <v:shape id="Text Box 11" o:spid="_x0000_s1026" type="#_x0000_t202" style="position:absolute;margin-left:0;margin-top:1in;width:494.6pt;height:129.15pt;z-index:251658752;visibility:visible;mso-wrap-style:square;mso-width-percent:0;mso-height-percent:0;mso-wrap-distance-left:9.05pt;mso-wrap-distance-top:0;mso-wrap-distance-right:9.05pt;mso-wrap-distance-bottom:0;mso-position-horizontal:center;mso-position-horizontal-relative:margin;mso-position-vertical:absolute;mso-position-vertical-relative:page;mso-width-percent:0;mso-height-percent:0;mso-width-relative:page;mso-height-relative:page;v-text-anchor:top" o:gfxdata="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" stroked="f">
+              <v:shape id="Text Box 11" o:spid="_x0000_s1026" type="#_x0000_t202" style="position:absolute;margin-left:0;margin-top:1in;width:494.6pt;height:129.15pt;z-index:251658752;visibility:visible;mso-wrap-style:square;mso-width-percent:0;mso-height-percent:0;mso-wrap-distance-left:9.05pt;mso-wrap-distance-top:0;mso-wrap-distance-right:9.05pt;mso-wrap-distance-bottom:0;mso-position-horizontal:center;mso-position-horizontal-relative:margin;mso-position-vertical:absolute;mso-position-vertical-relative:page;mso-width-percent:0;mso-height-percent:0;mso-width-relative:page;mso-height-relative:page;v-text-anchor:top" o:gfxdata="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" stroked="f">
                 <v:fill opacity="0"/>
                 <v:path arrowok="t"/>
                 <v:textbox inset="0,0,0,0">
@@ -628,7 +628,7 @@
     </w:p>
     <w:p>
       <w:pPr>
-        <w:pStyle w:val="Heading1"/>
+        <w:pStyle w:val="1"/>
         <w:rPr>
           <w:b/>
           <w:bCs/>
@@ -662,7 +662,7 @@
     </w:p>
     <w:p>
       <w:pPr>
-        <w:pStyle w:val="Heading2"/>
+        <w:pStyle w:val="2"/>
         <w:rPr>
           <w:b/>
           <w:bCs/>
@@ -690,7 +690,7 @@
     </w:p>
     <w:p>
       <w:pPr>
-        <w:pStyle w:val="Heading2"/>
+        <w:pStyle w:val="2"/>
         <w:rPr>
           <w:b/>
           <w:bCs/>
@@ -726,7 +726,7 @@
         <w:t>2</w:t>
       </w:r>
       <w:r>
-        <w:t>3</w:t>
+        <w:t>4</w:t>
       </w:r>
       <w:r>
         <w:t xml:space="preserve"> web page for a discussion of the policy on dual submissions.</w:t>
@@ -734,7 +734,7 @@
     </w:p>
     <w:p>
       <w:pPr>
-        <w:pStyle w:val="Heading2"/>
+        <w:pStyle w:val="2"/>
         <w:rPr>
           <w:b/>
           <w:bCs/>
@@ -817,7 +817,7 @@
         <w:rPr>
           <w:b/>
         </w:rPr>
-        <w:t>3</w:t>
+        <w:t>4</w:t>
       </w:r>
       <w:r>
         <w:t>.</w:t>
@@ -833,7 +833,7 @@
     </w:p>
     <w:p>
       <w:pPr>
-        <w:pStyle w:val="Heading2"/>
+        <w:pStyle w:val="2"/>
         <w:rPr>
           <w:b/>
           <w:bCs/>
@@ -945,7 +945,7 @@
     </w:p>
     <w:p>
       <w:pPr>
-        <w:pStyle w:val="Heading2"/>
+        <w:pStyle w:val="2"/>
         <w:rPr>
           <w:b/>
           <w:bCs/>
@@ -988,7 +988,7 @@
     </w:p>
     <w:p>
       <w:pPr>
-        <w:pStyle w:val="Heading2"/>
+        <w:pStyle w:val="2"/>
         <w:rPr>
           <w:b/>
           <w:bCs/>
@@ -1048,7 +1048,19 @@
                 <w:rPr>
                   <w:rFonts w:ascii="Cambria Math" w:hAnsi="Cambria Math"/>
                 </w:rPr>
-                <m:t>E=m</m:t>
+                <m:t>E</m:t>
+              </m:r>
+              <m:r>
+                <w:rPr>
+                  <w:rFonts w:ascii="Cambria Math" w:hAnsi="Cambria Math"/>
+                </w:rPr>
+                <m:t>=</m:t>
+              </m:r>
+              <m:r>
+                <w:rPr>
+                  <w:rFonts w:ascii="Cambria Math" w:hAnsi="Cambria Math"/>
+                </w:rPr>
+                <m:t>m</m:t>
               </m:r>
               <m:r>
                 <m:rPr>
@@ -1150,7 +1162,19 @@
                 <w:rPr>
                   <w:rFonts w:ascii="Cambria Math" w:hAnsi="Cambria Math"/>
                 </w:rPr>
-                <m:t>v=a</m:t>
+                <m:t>v</m:t>
+              </m:r>
+              <m:r>
+                <w:rPr>
+                  <w:rFonts w:ascii="Cambria Math" w:hAnsi="Cambria Math"/>
+                </w:rPr>
+                <m:t>=</m:t>
+              </m:r>
+              <m:r>
+                <w:rPr>
+                  <w:rFonts w:ascii="Cambria Math" w:hAnsi="Cambria Math"/>
+                </w:rPr>
+                <m:t>a</m:t>
               </m:r>
               <m:r>
                 <m:rPr>
@@ -1165,7 +1189,13 @@
                 <w:rPr>
                   <w:rFonts w:ascii="Cambria Math" w:hAnsi="Cambria Math"/>
                 </w:rPr>
-                <m:t>t.#</m:t>
+                <m:t>t</m:t>
+              </m:r>
+              <m:r>
+                <w:rPr>
+                  <w:rFonts w:ascii="Cambria Math" w:hAnsi="Cambria Math"/>
+                </w:rPr>
+                <m:t>.#</m:t>
               </m:r>
               <m:d>
                 <m:dPr>
@@ -1476,14 +1506,14 @@
               </wp:anchor>
             </w:drawing>
           </mc:Choice>
-          <mc:Fallback>
+          <mc:Fallback xmlns:oel="http://schemas.microsoft.com/office/2019/extlst">
             <w:pict>
-              <v:group w14:anchorId="5D5B1107" id="Group 7" o:spid="_x0000_s1027" style="position:absolute;left:0;text-align:left;margin-left:258.9pt;margin-top:2.9pt;width:239.95pt;height:179.95pt;z-index:251653632;mso-wrap-distance-left:0;mso-wrap-distance-right:0;mso-position-horizontal-relative:margin;mso-position-vertical-relative:margin" coordorigin="5181,64" coordsize="4799,3599" o:gfxdata="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">
-                <v:rect id="Rectangle 8" o:spid="_x0000_s1028" style="position:absolute;left:5181;top:64;width:4799;height:3599;visibility:visible;mso-wrap-style:none;v-text-anchor:middle" o:gfxdata="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" filled="f" stroked="f" strokecolor="#3465a4">
+              <v:group w14:anchorId="5D5B1107" id="Group 7" o:spid="_x0000_s1027" style="position:absolute;left:0;text-align:left;margin-left:258.9pt;margin-top:2.9pt;width:239.95pt;height:179.95pt;z-index:251653632;mso-wrap-distance-left:0;mso-wrap-distance-right:0;mso-position-horizontal-relative:margin;mso-position-vertical-relative:margin" coordorigin="5181,64" coordsize="4799,3599" o:gfxdata="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">
+                <v:rect id="Rectangle 8" o:spid="_x0000_s1028" style="position:absolute;left:5181;top:64;width:4799;height:3599;visibility:visible;mso-wrap-style:none;v-text-anchor:middle" o:gfxdata="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" filled="f" stroked="f" strokecolor="#3465a4">
                   <v:stroke joinstyle="round"/>
                   <v:path arrowok="t"/>
                 </v:rect>
-                <v:shape id="Text Box 9" o:spid="_x0000_s1029" type="#_x0000_t202" style="position:absolute;left:5181;top:2944;width:4679;height:661;visibility:visible;mso-wrap-style:square;v-text-anchor:top" o:gfxdata="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" filled="f" stroked="f" strokecolor="#3465a4">
+                <v:shape id="Text Box 9" o:spid="_x0000_s1029" type="#_x0000_t202" style="position:absolute;left:5181;top:2944;width:4679;height:661;visibility:visible;mso-wrap-style:square;v-text-anchor:top" o:gfxdata="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" filled="f" stroked="f" strokecolor="#3465a4">
                   <v:stroke joinstyle="round"/>
                   <v:path arrowok="t"/>
                   <v:textbox inset="0,0,0,0">
@@ -1521,7 +1551,7 @@
                     </w:txbxContent>
                   </v:textbox>
                 </v:shape>
-                <v:oval id="Oval 10" o:spid="_x0000_s1030" style="position:absolute;left:6734;top:907;width:1679;height:1199;visibility:visible;mso-wrap-style:none;v-text-anchor:middle" o:gfxdata="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" strokeweight=".26mm">
+                <v:oval id="Oval 10" o:spid="_x0000_s1030" style="position:absolute;left:6734;top:907;width:1679;height:1199;visibility:visible;mso-wrap-style:none;v-text-anchor:middle" o:gfxdata="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" strokeweight=".26mm">
                   <v:stroke joinstyle="miter" endcap="square"/>
                   <v:path arrowok="t"/>
                 </v:oval>
@@ -1545,7 +1575,7 @@
       <w:hyperlink r:id="rId9" w:history="1">
         <w:r>
           <w:rPr>
-            <w:rStyle w:val="Hyperlink"/>
+            <w:rStyle w:val="a3"/>
             <w:rFonts w:ascii="Courier" w:hAnsi="Courier"/>
           </w:rPr>
           <w:t>http://www.pamitc.org/documents/mermin.pdf</w:t>
@@ -1557,7 +1587,7 @@
     </w:p>
     <w:p>
       <w:pPr>
-        <w:pStyle w:val="Heading2"/>
+        <w:pStyle w:val="2"/>
         <w:rPr>
           <w:b/>
           <w:bCs/>
@@ -1606,15 +1636,7 @@
         <w:pStyle w:val="Text"/>
       </w:pPr>
       <w:r>
-        <w:t>Saying “</w:t>
-      </w:r>
-      <w:proofErr w:type="gramStart"/>
-      <w:r>
-        <w:t>this builds</w:t>
-      </w:r>
-      <w:proofErr w:type="gramEnd"/>
-      <w:r>
-        <w:t xml:space="preserve"> on the work of Lucy Smith [1]” does not say that you are Lucy Smith, it says that you are building on her work. If you are Smith and Jones, do not say “as we show in [7]”, say “as Smith and Jones show in [7]” and at the end of the paper, include reference 7 as you would any other cited work.</w:t>
+        <w:t>Saying “this builds on the work of Lucy Smith [1]” does not say that you are Lucy Smith, it says that you are building on her work. If you are Smith and Jones, do not say “as we show in [7]”, say “as Smith and Jones show in [7]” and at the end of the paper, include reference 7 as you would any other cited work.</w:t>
       </w:r>
     </w:p>
     <w:p>
@@ -1830,15 +1852,7 @@
         <w:pStyle w:val="Text"/>
       </w:pPr>
       <w:r>
-        <w:t xml:space="preserve">If you are making a submission to another conference at the same time, which covers similar or overlapping material, you may need to refer to that submission </w:t>
-      </w:r>
-      <w:proofErr w:type="gramStart"/>
-      <w:r>
-        <w:t>in order to</w:t>
-      </w:r>
-      <w:proofErr w:type="gramEnd"/>
-      <w:r>
-        <w:t xml:space="preserve"> explain the differences, just as you would if you had previously published related work. In such cases, include the anonymized parallel submission [</w:t>
+        <w:t>If you are making a submission to another conference at the same time, which covers similar or overlapping material, you may need to refer to that submission in order to explain the differences, just as you would if you had previously published related work. In such cases, include the anonymized parallel submission [</w:t>
       </w:r>
       <w:r>
         <w:t>5</w:t>
@@ -1888,15 +1902,7 @@
         </w:rPr>
       </w:pPr>
       <w:r>
-        <w:t xml:space="preserve">Finally, you may feel you need to tell the reader that more details can be found </w:t>
-      </w:r>
-      <w:proofErr w:type="gramStart"/>
-      <w:r>
-        <w:t>elsewhere, and</w:t>
-      </w:r>
-      <w:proofErr w:type="gramEnd"/>
-      <w:r>
-        <w:t xml:space="preserve"> refer them to a technical report. For conference submissions, the paper must stand on its own, and not </w:t>
+        <w:t xml:space="preserve">Finally, you may feel you need to tell the reader that more details can be found elsewhere, and refer them to a technical report. For conference submissions, the paper must stand on its own, and not </w:t>
       </w:r>
       <w:r>
         <w:rPr>
@@ -2027,21 +2033,7 @@
         <w:rPr>
           <w:lang w:val="en-GB" w:eastAsia="en-GB"/>
         </w:rPr>
-        <w:t xml:space="preserve">t write “We show how to improve our previous work [Anonymous, 1968]. This time we tested the algorithm on a lunar lander [name of lander removed for blind review]”. That would be </w:t>
-      </w:r>
-      <w:proofErr w:type="gramStart"/>
-      <w:r>
-        <w:rPr>
-          <w:lang w:val="en-GB" w:eastAsia="en-GB"/>
-        </w:rPr>
-        <w:t>silly, and</w:t>
-      </w:r>
-      <w:proofErr w:type="gramEnd"/>
-      <w:r>
-        <w:rPr>
-          <w:lang w:val="en-GB" w:eastAsia="en-GB"/>
-        </w:rPr>
-        <w:t xml:space="preserve"> would immediately identify the authors. Instead write the following:</w:t>
+        <w:t>t write “We show how to improve our previous work [Anonymous, 1968]. This time we tested the algorithm on a lunar lander [name of lander removed for blind review]”. That would be silly, and would immediately identify the authors. Instead write the following:</w:t>
       </w:r>
     </w:p>
     <w:p>
@@ -2119,7 +2111,6 @@
         <w:lastRenderedPageBreak/>
         <w:t xml:space="preserve">As you can see, the above text follows standard scientific convention, reads better than the first version, and does not explicitly name you as the authors. A reviewer might think it likely that the new paper was written by Zeus </w:t>
       </w:r>
-      <w:proofErr w:type="gramStart"/>
       <w:r>
         <w:rPr>
           <w:i/>
@@ -2140,14 +2131,7 @@
         <w:rPr>
           <w:lang w:val="en-GB" w:eastAsia="en-GB"/>
         </w:rPr>
-        <w:t>, but</w:t>
-      </w:r>
-      <w:proofErr w:type="gramEnd"/>
-      <w:r>
-        <w:rPr>
-          <w:lang w:val="en-GB" w:eastAsia="en-GB"/>
-        </w:rPr>
-        <w:t xml:space="preserve"> cannot make any decision based on that guess. He or she would have to be sure that no other authors could have been contracted to solve problem B.</w:t>
+        <w:t>, but cannot make any decision based on that guess. He or she would have to be sure that no other authors could have been contracted to solve problem B.</w:t>
       </w:r>
     </w:p>
     <w:p>
@@ -2260,7 +2244,7 @@
     </w:p>
     <w:p>
       <w:pPr>
-        <w:pStyle w:val="Heading2"/>
+        <w:pStyle w:val="2"/>
         <w:rPr>
           <w:b/>
           <w:bCs/>
@@ -2415,7 +2399,7 @@
     </w:p>
     <w:p>
       <w:pPr>
-        <w:pStyle w:val="Heading1"/>
+        <w:pStyle w:val="1"/>
         <w:rPr>
           <w:b/>
           <w:bCs/>
@@ -2692,7 +2676,7 @@
     </w:p>
     <w:p>
       <w:pPr>
-        <w:pStyle w:val="Heading2"/>
+        <w:pStyle w:val="2"/>
         <w:rPr>
           <w:b/>
           <w:bCs/>
@@ -2973,22 +2957,22 @@
               </wp:anchor>
             </w:drawing>
           </mc:Choice>
-          <mc:Fallback>
+          <mc:Fallback xmlns:oel="http://schemas.microsoft.com/office/2019/extlst">
             <w:pict>
-              <v:group w14:anchorId="3F883930" id="Group 2" o:spid="_x0000_s1031" style="position:absolute;left:0;text-align:left;margin-left:0;margin-top:1in;width:480.5pt;height:165.1pt;z-index:251663872;mso-wrap-distance-left:0;mso-wrap-distance-right:0;mso-position-horizontal:center;mso-position-horizontal-relative:margin;mso-position-vertical-relative:page" coordorigin="144" coordsize="9610,3302" o:gfxdata="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">
-                <v:rect id="Rectangle 3" o:spid="_x0000_s1032" style="position:absolute;left:144;width:9609;height:3301;visibility:visible;mso-wrap-style:none;v-text-anchor:middle" o:gfxdata="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" filled="f" stroked="f" strokecolor="#3465a4">
+              <v:group w14:anchorId="3F883930" id="Group 2" o:spid="_x0000_s1031" style="position:absolute;left:0;text-align:left;margin-left:0;margin-top:1in;width:480.5pt;height:165.1pt;z-index:251663872;mso-wrap-distance-left:0;mso-wrap-distance-right:0;mso-position-horizontal:center;mso-position-horizontal-relative:margin;mso-position-vertical-relative:page" coordorigin="144" coordsize="9610,3302" o:gfxdata="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">
+                <v:rect id="Rectangle 3" o:spid="_x0000_s1032" style="position:absolute;left:144;width:9609;height:3301;visibility:visible;mso-wrap-style:none;v-text-anchor:middle" o:gfxdata="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" filled="f" stroked="f" strokecolor="#3465a4">
                   <v:stroke joinstyle="round"/>
                   <v:path arrowok="t"/>
                 </v:rect>
-                <v:oval id="Oval 4" o:spid="_x0000_s1033" style="position:absolute;left:753;top:479;width:3599;height:1981;visibility:visible;mso-wrap-style:none;v-text-anchor:middle" o:gfxdata="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" strokeweight=".26mm">
+                <v:oval id="Oval 4" o:spid="_x0000_s1033" style="position:absolute;left:753;top:479;width:3599;height:1981;visibility:visible;mso-wrap-style:none;v-text-anchor:middle" o:gfxdata="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" strokeweight=".26mm">
                   <v:stroke joinstyle="miter" endcap="square"/>
                   <v:path arrowok="t"/>
                 </v:oval>
-                <v:oval id="Oval 5" o:spid="_x0000_s1034" style="position:absolute;left:8674;top:360;width:479;height:1559;visibility:visible;mso-wrap-style:none;v-text-anchor:middle" o:gfxdata="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" strokeweight=".26mm">
+                <v:oval id="Oval 5" o:spid="_x0000_s1034" style="position:absolute;left:8674;top:360;width:479;height:1559;visibility:visible;mso-wrap-style:none;v-text-anchor:middle" o:gfxdata="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" strokeweight=".26mm">
                   <v:stroke joinstyle="miter" endcap="square"/>
                   <v:path arrowok="t"/>
                 </v:oval>
-                <v:shape id="Text Box 6" o:spid="_x0000_s1035" type="#_x0000_t202" style="position:absolute;left:144;top:2820;width:9599;height:211;visibility:visible;mso-wrap-style:square;v-text-anchor:top" o:gfxdata="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" stroked="f" strokecolor="#3465a4">
+                <v:shape id="Text Box 6" o:spid="_x0000_s1035" type="#_x0000_t202" style="position:absolute;left:144;top:2820;width:9599;height:211;visibility:visible;mso-wrap-style:square;v-text-anchor:top" o:gfxdata="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" stroked="f" strokecolor="#3465a4">
                   <v:stroke joinstyle="round"/>
                   <v:path arrowok="t"/>
                   <v:textbox inset="0,0,0,0">
@@ -3186,7 +3170,7 @@
     </w:p>
     <w:p>
       <w:pPr>
-        <w:pStyle w:val="Heading2"/>
+        <w:pStyle w:val="2"/>
         <w:rPr>
           <w:b/>
           <w:bCs/>
@@ -3272,15 +3256,7 @@
         </m:f>
       </m:oMath>
       <w:r>
-        <w:t xml:space="preserve"> inches (3.49 cm) from the top edge of the first page. The title should be in Times 14-point, boldface type. Capitalize the first letter of nouns, pronouns, v</w:t>
-      </w:r>
-      <w:proofErr w:type="spellStart"/>
-      <w:r>
-        <w:t>erbs</w:t>
-      </w:r>
-      <w:proofErr w:type="spellEnd"/>
-      <w:r>
-        <w:t>, adjectives, and adverbs; do not capitalize articles, coordinate conjunctions, or prepositions (unless the title begins with such a word). Leave two blank lines after the title.</w:t>
+        <w:t xml:space="preserve"> inches (3.49 cm) from the top edge of the first page. The title should be in Times 14-point, boldface type. Capitalize the first letter of nouns, pronouns, verbs, adjectives, and adverbs; do not capitalize articles, coordinate conjunctions, or prepositions (unless the title begins with such a word). Leave two blank lines after the title.</w:t>
       </w:r>
     </w:p>
     <w:p>
@@ -3401,7 +3377,7 @@
     </w:p>
     <w:p>
       <w:pPr>
-        <w:pStyle w:val="Heading2"/>
+        <w:pStyle w:val="2"/>
         <w:rPr>
           <w:b/>
           <w:bCs/>
@@ -3438,7 +3414,7 @@
     </w:p>
     <w:p>
       <w:pPr>
-        <w:pStyle w:val="Heading2"/>
+        <w:pStyle w:val="2"/>
         <w:rPr>
           <w:b/>
           <w:bCs/>
@@ -3479,7 +3455,7 @@
     </w:p>
     <w:p>
       <w:pPr>
-        <w:pStyle w:val="Heading2"/>
+        <w:pStyle w:val="2"/>
         <w:rPr>
           <w:b/>
           <w:bCs/>
@@ -3502,21 +3478,13 @@
         <w:pStyle w:val="Text"/>
       </w:pPr>
       <w:r>
-        <w:t xml:space="preserve">All graphics should be centered. Please ensure that any point you wish to make is resolvable in a printed copy of the paper. Resize fonts in figures to match the font in the body </w:t>
-      </w:r>
-      <w:proofErr w:type="gramStart"/>
-      <w:r>
-        <w:t>text</w:t>
+        <w:t>All graphics should be centered. Please ensure that any point you wish to make is resolvable in a printed copy of the paper. Resize fonts in figures to match the font in the body text</w:t>
       </w:r>
       <w:r>
         <w:t>,</w:t>
       </w:r>
       <w:r>
-        <w:t xml:space="preserve"> and</w:t>
-      </w:r>
-      <w:proofErr w:type="gramEnd"/>
-      <w:r>
-        <w:t xml:space="preserve"> choose line widths which render effectively in print. </w:t>
+        <w:t xml:space="preserve"> and choose line widths which render effectively in print. </w:t>
       </w:r>
       <w:r>
         <w:t>R</w:t>
@@ -3528,15 +3496,7 @@
         <w:t>may</w:t>
       </w:r>
       <w:r>
-        <w:t xml:space="preserve"> choose to print your paper </w:t>
-      </w:r>
-      <w:proofErr w:type="gramStart"/>
-      <w:r>
-        <w:t>in order to</w:t>
-      </w:r>
-      <w:proofErr w:type="gramEnd"/>
-      <w:r>
-        <w:t xml:space="preserve"> read it.</w:t>
+        <w:t xml:space="preserve"> choose to print your paper in order to read it.</w:t>
       </w:r>
       <w:r>
         <w:t xml:space="preserve"> </w:t>
@@ -3547,7 +3507,7 @@
     </w:p>
     <w:p>
       <w:pPr>
-        <w:pStyle w:val="Heading2"/>
+        <w:pStyle w:val="2"/>
         <w:rPr>
           <w:b/>
           <w:bCs/>
@@ -3579,7 +3539,7 @@
         <w:t>2</w:t>
       </w:r>
       <w:r>
-        <w:t>3</w:t>
+        <w:t>4</w:t>
       </w:r>
       <w:r>
         <w:t xml:space="preserve"> web page for a discussion of the use of color in your document</w:t>
@@ -3609,20 +3569,12 @@
         <w:t>vs.</w:t>
       </w:r>
       <w:r>
-        <w:t xml:space="preserve"> green lines</w:t>
-      </w:r>
-      <w:proofErr w:type="gramStart"/>
-      <w:r>
-        <w:t>), but</w:t>
-      </w:r>
-      <w:proofErr w:type="gramEnd"/>
-      <w:r>
-        <w:t xml:space="preserve"> add a second discriminative feature to ease disambiguation.</w:t>
-      </w:r>
-    </w:p>
-    <w:p>
-      <w:pPr>
-        <w:pStyle w:val="Heading1"/>
+        <w:t xml:space="preserve"> green lines), but add a second discriminative feature to ease disambiguation.</w:t>
+      </w:r>
+    </w:p>
+    <w:p>
+      <w:pPr>
+        <w:pStyle w:val="1"/>
         <w:rPr>
           <w:b/>
           <w:bCs/>
@@ -3658,7 +3610,7 @@
       <w:hyperlink r:id="rId10" w:history="1">
         <w:r>
           <w:rPr>
-            <w:rStyle w:val="Hyperlink"/>
+            <w:rStyle w:val="a3"/>
             <w:rFonts w:ascii="Courier" w:hAnsi="Courier"/>
           </w:rPr>
           <w:t>https://www.computer.org/about/contact</w:t>
@@ -3667,7 +3619,7 @@
     </w:p>
     <w:p>
       <w:pPr>
-        <w:pStyle w:val="Heading1"/>
+        <w:pStyle w:val="1"/>
         <w:numPr>
           <w:ilvl w:val="0"/>
           <w:numId w:val="0"/>
@@ -3692,9 +3644,6 @@
     <w:p>
       <w:pPr>
         <w:pStyle w:val="References"/>
-        <w:rPr>
-          <w:lang/>
-        </w:rPr>
       </w:pPr>
       <w:r>
         <w:t>FirstName</w:t>
@@ -3710,24 +3659,22 @@
       <w:r>
         <w:t xml:space="preserve">, </w:t>
       </w:r>
-      <w:r>
-        <w:rPr>
-          <w:lang/>
-        </w:rPr>
-        <w:t xml:space="preserve">Frobnication. </w:t>
+      <w:proofErr w:type="spellStart"/>
+      <w:r>
+        <w:t>Frobnication</w:t>
+      </w:r>
+      <w:proofErr w:type="spellEnd"/>
+      <w:r>
+        <w:t xml:space="preserve">. </w:t>
       </w:r>
       <w:r>
         <w:rPr>
           <w:i/>
           <w:iCs/>
-          <w:lang/>
         </w:rPr>
         <w:t>IEEE TPAMI</w:t>
       </w:r>
       <w:r>
-        <w:rPr>
-          <w:lang/>
-        </w:rPr>
         <w:t>, 12(1):234– 778, 2002</w:t>
       </w:r>
       <w:r>
@@ -3737,111 +3684,71 @@
     <w:p>
       <w:pPr>
         <w:pStyle w:val="References"/>
-        <w:rPr>
-          <w:lang/>
-        </w:rPr>
-      </w:pPr>
-      <w:r>
-        <w:rPr>
-          <w:lang/>
-        </w:rPr>
+      </w:pPr>
+      <w:r>
         <w:t xml:space="preserve">FirstName Alpher and FirstName Fotheringham-Smythe. Frobnication revisited. </w:t>
       </w:r>
       <w:r>
         <w:rPr>
           <w:i/>
           <w:iCs/>
-          <w:lang/>
         </w:rPr>
         <w:t>Journal of Foo</w:t>
       </w:r>
       <w:r>
-        <w:rPr>
-          <w:lang/>
-        </w:rPr>
         <w:t xml:space="preserve">, 13(1):234–778, 2003. </w:t>
       </w:r>
     </w:p>
     <w:p>
       <w:pPr>
         <w:pStyle w:val="References"/>
-        <w:rPr>
-          <w:lang/>
-        </w:rPr>
-      </w:pPr>
-      <w:r>
-        <w:rPr>
-          <w:lang/>
-        </w:rPr>
+      </w:pPr>
+      <w:r>
         <w:t xml:space="preserve">FirstName Alpher, FirstName Fotheringham-Smythe, and FirstName Gamow. Can a machine frobnicate? </w:t>
       </w:r>
       <w:r>
         <w:rPr>
           <w:i/>
           <w:iCs/>
-          <w:lang/>
         </w:rPr>
         <w:t>Journal of Foo</w:t>
       </w:r>
       <w:r>
-        <w:rPr>
-          <w:lang/>
-        </w:rPr>
         <w:t>, 14(1):234–778, 2004.</w:t>
       </w:r>
     </w:p>
     <w:p>
       <w:pPr>
         <w:pStyle w:val="References"/>
-        <w:rPr>
-          <w:lang/>
-        </w:rPr>
-      </w:pPr>
-      <w:r>
-        <w:rPr>
-          <w:lang/>
-        </w:rPr>
+      </w:pPr>
+      <w:r>
         <w:t xml:space="preserve">FirstName Alpher and FirstName Gamow. Can a computer frobnicate? In </w:t>
       </w:r>
       <w:r>
         <w:rPr>
           <w:i/>
           <w:iCs/>
-          <w:lang/>
         </w:rPr>
         <w:t>CVPR</w:t>
       </w:r>
       <w:r>
-        <w:rPr>
-          <w:lang/>
-        </w:rPr>
         <w:t xml:space="preserve">, pages 234–778, 2005. </w:t>
       </w:r>
     </w:p>
     <w:p>
       <w:pPr>
         <w:pStyle w:val="References"/>
-        <w:rPr>
-          <w:lang/>
-        </w:rPr>
-      </w:pPr>
-      <w:r>
-        <w:rPr>
-          <w:lang/>
-        </w:rPr>
+      </w:pPr>
+      <w:r>
         <w:t xml:space="preserve">FirstName LastName. The frobnicatable foo filter, 2014. Face and Gesture submission ID 324. Supplied as supplemental material </w:t>
       </w:r>
       <w:r>
         <w:rPr>
           <w:rFonts w:ascii="Courier" w:hAnsi="Courier"/>
-          <w:lang/>
         </w:rPr>
         <w:t>fg324.pdf</w:t>
       </w:r>
       <w:r>
-        <w:rPr>
-          <w:lang/>
-        </w:rPr>
         <w:t xml:space="preserve">. </w:t>
       </w:r>
     </w:p>
@@ -3850,22 +3757,15 @@
         <w:pStyle w:val="References"/>
       </w:pPr>
       <w:r>
-        <w:rPr>
-          <w:lang/>
-        </w:rPr>
         <w:t xml:space="preserve">FirstName LastName. Frobnication tutorial, 2014. Supplied as supplemental material </w:t>
       </w:r>
       <w:r>
         <w:rPr>
           <w:rFonts w:ascii="Courier" w:hAnsi="Courier"/>
-          <w:lang/>
         </w:rPr>
         <w:t>tr.pdf</w:t>
       </w:r>
       <w:r>
-        <w:rPr>
-          <w:lang/>
-        </w:rPr>
         <w:t>.</w:t>
       </w:r>
     </w:p>
@@ -3886,7 +3786,7 @@
 </file>
 
 <file path=word/endnotes.xml><?xml version="1.0" encoding="utf-8"?>
-<w:endnotes xmlns:wpc="http://schemas.microsoft.com/office/word/2010/wordprocessingCanvas" xmlns:cx="http://schemas.microsoft.com/office/drawing/2014/chartex" xmlns:cx1="http://schemas.microsoft.com/office/drawing/2015/9/8/chartex" xmlns:cx2="http://schemas.microsoft.com/office/drawing/2015/10/21/chartex" xmlns:cx3="http://schemas.microsoft.com/office/drawing/2016/5/9/chartex" xmlns:cx4="http://schemas.microsoft.com/office/drawing/2016/5/10/chartex" xmlns:cx5="http://schemas.microsoft.com/office/drawing/2016/5/11/chartex" xmlns:cx6="http://schemas.microsoft.com/office/drawing/2016/5/12/chartex" xmlns:cx7="http://schemas.microsoft.com/office/drawing/2016/5/13/chartex" xmlns:cx8="http://schemas.microsoft.com/office/drawing/2016/5/14/chartex" xmlns:mc="http://schemas.openxmlformats.org/markup-compatibility/2006" xmlns:aink="http://schemas.microsoft.com/office/drawing/2016/ink" xmlns:am3d="http://schemas.microsoft.com/office/drawing/2017/model3d" xmlns:o="urn:schemas-microsoft-com:office:office" xmlns:oel="http://schemas.microsoft.com/office/2019/extlst" xmlns:r="http://schemas.openxmlformats.org/officeDocument/2006/relationships" xmlns:m="http://schemas.openxmlformats.org/officeDocument/2006/math" xmlns:v="urn:schemas-microsoft-com:vml" xmlns:wp14="http://schemas.microsoft.com/office/word/2010/wordprocessingDrawing" xmlns:wp="http://schemas.openxmlformats.org/drawingml/2006/wordprocessingDrawing" xmlns:w10="urn:schemas-microsoft-com:office:word" xmlns:w="http://schemas.openxmlformats.org/wordprocessingml/2006/main" xmlns:w14="http://schemas.microsoft.com/office/word/2010/wordml" xmlns:w15="http://schemas.microsoft.com/office/word/2012/wordml" xmlns:w16cex="http://schemas.microsoft.com/office/word/2018/wordml/cex" xmlns:w16cid="http://schemas.microsoft.com/office/word/2016/wordml/cid" xmlns:w16="http://schemas.microsoft.com/office/word/2018/wordml" xmlns:w16sdtdh="http://schemas.microsoft.com/office/word/2020/wordml/sdtdatahash" xmlns:w16se="http://schemas.microsoft.com/office/word/2015/wordml/symex" xmlns:wpg="http://schemas.microsoft.com/office/word/2010/wordprocessingGroup" xmlns:wpi="http://schemas.microsoft.com/office/word/2010/wordprocessingInk" xmlns:wne="http://schemas.microsoft.com/office/word/2006/wordml" xmlns:wps="http://schemas.microsoft.com/office/word/2010/wordprocessingShape" mc:Ignorable="w14 w15 w16se w16cid w16 w16cex w16sdtdh wp14">
+<w:endnotes xmlns:wpc="http://schemas.microsoft.com/office/word/2010/wordprocessingCanvas" xmlns:cx="http://schemas.microsoft.com/office/drawing/2014/chartex" xmlns:cx1="http://schemas.microsoft.com/office/drawing/2015/9/8/chartex" xmlns:cx2="http://schemas.microsoft.com/office/drawing/2015/10/21/chartex" xmlns:cx3="http://schemas.microsoft.com/office/drawing/2016/5/9/chartex" xmlns:cx4="http://schemas.microsoft.com/office/drawing/2016/5/10/chartex" xmlns:cx5="http://schemas.microsoft.com/office/drawing/2016/5/11/chartex" xmlns:cx6="http://schemas.microsoft.com/office/drawing/2016/5/12/chartex" xmlns:cx7="http://schemas.microsoft.com/office/drawing/2016/5/13/chartex" xmlns:cx8="http://schemas.microsoft.com/office/drawing/2016/5/14/chartex" xmlns:mc="http://schemas.openxmlformats.org/markup-compatibility/2006" xmlns:aink="http://schemas.microsoft.com/office/drawing/2016/ink" xmlns:am3d="http://schemas.microsoft.com/office/drawing/2017/model3d" xmlns:o="urn:schemas-microsoft-com:office:office" xmlns:r="http://schemas.openxmlformats.org/officeDocument/2006/relationships" xmlns:m="http://schemas.openxmlformats.org/officeDocument/2006/math" xmlns:v="urn:schemas-microsoft-com:vml" xmlns:wp14="http://schemas.microsoft.com/office/word/2010/wordprocessingDrawing" xmlns:wp="http://schemas.openxmlformats.org/drawingml/2006/wordprocessingDrawing" xmlns:w10="urn:schemas-microsoft-com:office:word" xmlns:w="http://schemas.openxmlformats.org/wordprocessingml/2006/main" xmlns:w14="http://schemas.microsoft.com/office/word/2010/wordml" xmlns:w15="http://schemas.microsoft.com/office/word/2012/wordml" xmlns:w16cex="http://schemas.microsoft.com/office/word/2018/wordml/cex" xmlns:w16cid="http://schemas.microsoft.com/office/word/2016/wordml/cid" xmlns:w16="http://schemas.microsoft.com/office/word/2018/wordml" xmlns:w16sdtdh="http://schemas.microsoft.com/office/word/2020/wordml/sdtdatahash" xmlns:w16se="http://schemas.microsoft.com/office/word/2015/wordml/symex" xmlns:wpg="http://schemas.microsoft.com/office/word/2010/wordprocessingGroup" xmlns:wpi="http://schemas.microsoft.com/office/word/2010/wordprocessingInk" xmlns:wne="http://schemas.microsoft.com/office/word/2006/wordml" xmlns:wps="http://schemas.microsoft.com/office/word/2010/wordprocessingShape" mc:Ignorable="w14 w15 w16se w16cid w16 w16cex w16sdtdh wp14">
   <w:endnote w:type="separator" w:id="-1">
     <w:p>
       <w:r>
@@ -3905,37 +3805,37 @@
 </file>
 
 <file path=word/footer1.xml><?xml version="1.0" encoding="utf-8"?>
-<w:ftr xmlns:wpc="http://schemas.microsoft.com/office/word/2010/wordprocessingCanvas" xmlns:cx="http://schemas.microsoft.com/office/drawing/2014/chartex" xmlns:cx1="http://schemas.microsoft.com/office/drawing/2015/9/8/chartex" xmlns:cx2="http://schemas.microsoft.com/office/drawing/2015/10/21/chartex" xmlns:cx3="http://schemas.microsoft.com/office/drawing/2016/5/9/chartex" xmlns:cx4="http://schemas.microsoft.com/office/drawing/2016/5/10/chartex" xmlns:cx5="http://schemas.microsoft.com/office/drawing/2016/5/11/chartex" xmlns:cx6="http://schemas.microsoft.com/office/drawing/2016/5/12/chartex" xmlns:cx7="http://schemas.microsoft.com/office/drawing/2016/5/13/chartex" xmlns:cx8="http://schemas.microsoft.com/office/drawing/2016/5/14/chartex" xmlns:mc="http://schemas.openxmlformats.org/markup-compatibility/2006" xmlns:aink="http://schemas.microsoft.com/office/drawing/2016/ink" xmlns:am3d="http://schemas.microsoft.com/office/drawing/2017/model3d" xmlns:o="urn:schemas-microsoft-com:office:office" xmlns:oel="http://schemas.microsoft.com/office/2019/extlst" xmlns:r="http://schemas.openxmlformats.org/officeDocument/2006/relationships" xmlns:m="http://schemas.openxmlformats.org/officeDocument/2006/math" xmlns:v="urn:schemas-microsoft-com:vml" xmlns:wp14="http://schemas.microsoft.com/office/word/2010/wordprocessingDrawing" xmlns:wp="http://schemas.openxmlformats.org/drawingml/2006/wordprocessingDrawing" xmlns:w10="urn:schemas-microsoft-com:office:word" xmlns:w="http://schemas.openxmlformats.org/wordprocessingml/2006/main" xmlns:w14="http://schemas.microsoft.com/office/word/2010/wordml" xmlns:w15="http://schemas.microsoft.com/office/word/2012/wordml" xmlns:w16cex="http://schemas.microsoft.com/office/word/2018/wordml/cex" xmlns:w16cid="http://schemas.microsoft.com/office/word/2016/wordml/cid" xmlns:w16="http://schemas.microsoft.com/office/word/2018/wordml" xmlns:w16sdtdh="http://schemas.microsoft.com/office/word/2020/wordml/sdtdatahash" xmlns:w16se="http://schemas.microsoft.com/office/word/2015/wordml/symex" xmlns:wpg="http://schemas.microsoft.com/office/word/2010/wordprocessingGroup" xmlns:wpi="http://schemas.microsoft.com/office/word/2010/wordprocessingInk" xmlns:wne="http://schemas.microsoft.com/office/word/2006/wordml" xmlns:wps="http://schemas.microsoft.com/office/word/2010/wordprocessingShape" mc:Ignorable="w14 w15 w16se w16cid w16 w16cex w16sdtdh wp14">
+<w:ftr xmlns:wpc="http://schemas.microsoft.com/office/word/2010/wordprocessingCanvas" xmlns:cx="http://schemas.microsoft.com/office/drawing/2014/chartex" xmlns:cx1="http://schemas.microsoft.com/office/drawing/2015/9/8/chartex" xmlns:cx2="http://schemas.microsoft.com/office/drawing/2015/10/21/chartex" xmlns:cx3="http://schemas.microsoft.com/office/drawing/2016/5/9/chartex" xmlns:cx4="http://schemas.microsoft.com/office/drawing/2016/5/10/chartex" xmlns:cx5="http://schemas.microsoft.com/office/drawing/2016/5/11/chartex" xmlns:cx6="http://schemas.microsoft.com/office/drawing/2016/5/12/chartex" xmlns:cx7="http://schemas.microsoft.com/office/drawing/2016/5/13/chartex" xmlns:cx8="http://schemas.microsoft.com/office/drawing/2016/5/14/chartex" xmlns:mc="http://schemas.openxmlformats.org/markup-compatibility/2006" xmlns:aink="http://schemas.microsoft.com/office/drawing/2016/ink" xmlns:am3d="http://schemas.microsoft.com/office/drawing/2017/model3d" xmlns:o="urn:schemas-microsoft-com:office:office" xmlns:r="http://schemas.openxmlformats.org/officeDocument/2006/relationships" xmlns:m="http://schemas.openxmlformats.org/officeDocument/2006/math" xmlns:v="urn:schemas-microsoft-com:vml" xmlns:wp14="http://schemas.microsoft.com/office/word/2010/wordprocessingDrawing" xmlns:wp="http://schemas.openxmlformats.org/drawingml/2006/wordprocessingDrawing" xmlns:w10="urn:schemas-microsoft-com:office:word" xmlns:w="http://schemas.openxmlformats.org/wordprocessingml/2006/main" xmlns:w14="http://schemas.microsoft.com/office/word/2010/wordml" xmlns:w15="http://schemas.microsoft.com/office/word/2012/wordml" xmlns:w16cex="http://schemas.microsoft.com/office/word/2018/wordml/cex" xmlns:w16cid="http://schemas.microsoft.com/office/word/2016/wordml/cid" xmlns:w16="http://schemas.microsoft.com/office/word/2018/wordml" xmlns:w16sdtdh="http://schemas.microsoft.com/office/word/2020/wordml/sdtdatahash" xmlns:w16se="http://schemas.microsoft.com/office/word/2015/wordml/symex" xmlns:wpg="http://schemas.microsoft.com/office/word/2010/wordprocessingGroup" xmlns:wpi="http://schemas.microsoft.com/office/word/2010/wordprocessingInk" xmlns:wne="http://schemas.microsoft.com/office/word/2006/wordml" xmlns:wps="http://schemas.microsoft.com/office/word/2010/wordprocessingShape" mc:Ignorable="w14 w15 w16se w16cid w16 w16cex w16sdtdh wp14">
   <w:p>
     <w:pPr>
-      <w:pStyle w:val="Footer"/>
+      <w:pStyle w:val="ac"/>
     </w:pPr>
   </w:p>
 </w:ftr>
 </file>
 
 <file path=word/footer2.xml><?xml version="1.0" encoding="utf-8"?>
-<w:ftr xmlns:wpc="http://schemas.microsoft.com/office/word/2010/wordprocessingCanvas" xmlns:cx="http://schemas.microsoft.com/office/drawing/2014/chartex" xmlns:cx1="http://schemas.microsoft.com/office/drawing/2015/9/8/chartex" xmlns:cx2="http://schemas.microsoft.com/office/drawing/2015/10/21/chartex" xmlns:cx3="http://schemas.microsoft.com/office/drawing/2016/5/9/chartex" xmlns:cx4="http://schemas.microsoft.com/office/drawing/2016/5/10/chartex" xmlns:cx5="http://schemas.microsoft.com/office/drawing/2016/5/11/chartex" xmlns:cx6="http://schemas.microsoft.com/office/drawing/2016/5/12/chartex" xmlns:cx7="http://schemas.microsoft.com/office/drawing/2016/5/13/chartex" xmlns:cx8="http://schemas.microsoft.com/office/drawing/2016/5/14/chartex" xmlns:mc="http://schemas.openxmlformats.org/markup-compatibility/2006" xmlns:aink="http://schemas.microsoft.com/office/drawing/2016/ink" xmlns:am3d="http://schemas.microsoft.com/office/drawing/2017/model3d" xmlns:o="urn:schemas-microsoft-com:office:office" xmlns:oel="http://schemas.microsoft.com/office/2019/extlst" xmlns:r="http://schemas.openxmlformats.org/officeDocument/2006/relationships" xmlns:m="http://schemas.openxmlformats.org/officeDocument/2006/math" xmlns:v="urn:schemas-microsoft-com:vml" xmlns:wp14="http://schemas.microsoft.com/office/word/2010/wordprocessingDrawing" xmlns:wp="http://schemas.openxmlformats.org/drawingml/2006/wordprocessingDrawing" xmlns:w10="urn:schemas-microsoft-com:office:word" xmlns:w="http://schemas.openxmlformats.org/wordprocessingml/2006/main" xmlns:w14="http://schemas.microsoft.com/office/word/2010/wordml" xmlns:w15="http://schemas.microsoft.com/office/word/2012/wordml" xmlns:w16cex="http://schemas.microsoft.com/office/word/2018/wordml/cex" xmlns:w16cid="http://schemas.microsoft.com/office/word/2016/wordml/cid" xmlns:w16="http://schemas.microsoft.com/office/word/2018/wordml" xmlns:w16sdtdh="http://schemas.microsoft.com/office/word/2020/wordml/sdtdatahash" xmlns:w16se="http://schemas.microsoft.com/office/word/2015/wordml/symex" xmlns:wpg="http://schemas.microsoft.com/office/word/2010/wordprocessingGroup" xmlns:wpi="http://schemas.microsoft.com/office/word/2010/wordprocessingInk" xmlns:wne="http://schemas.microsoft.com/office/word/2006/wordml" xmlns:wps="http://schemas.microsoft.com/office/word/2010/wordprocessingShape" mc:Ignorable="w14 w15 w16se w16cid w16 w16cex w16sdtdh wp14">
+<w:ftr xmlns:wpc="http://schemas.microsoft.com/office/word/2010/wordprocessingCanvas" xmlns:cx="http://schemas.microsoft.com/office/drawing/2014/chartex" xmlns:cx1="http://schemas.microsoft.com/office/drawing/2015/9/8/chartex" xmlns:cx2="http://schemas.microsoft.com/office/drawing/2015/10/21/chartex" xmlns:cx3="http://schemas.microsoft.com/office/drawing/2016/5/9/chartex" xmlns:cx4="http://schemas.microsoft.com/office/drawing/2016/5/10/chartex" xmlns:cx5="http://schemas.microsoft.com/office/drawing/2016/5/11/chartex" xmlns:cx6="http://schemas.microsoft.com/office/drawing/2016/5/12/chartex" xmlns:cx7="http://schemas.microsoft.com/office/drawing/2016/5/13/chartex" xmlns:cx8="http://schemas.microsoft.com/office/drawing/2016/5/14/chartex" xmlns:mc="http://schemas.openxmlformats.org/markup-compatibility/2006" xmlns:aink="http://schemas.microsoft.com/office/drawing/2016/ink" xmlns:am3d="http://schemas.microsoft.com/office/drawing/2017/model3d" xmlns:o="urn:schemas-microsoft-com:office:office" xmlns:r="http://schemas.openxmlformats.org/officeDocument/2006/relationships" xmlns:m="http://schemas.openxmlformats.org/officeDocument/2006/math" xmlns:v="urn:schemas-microsoft-com:vml" xmlns:wp14="http://schemas.microsoft.com/office/word/2010/wordprocessingDrawing" xmlns:wp="http://schemas.openxmlformats.org/drawingml/2006/wordprocessingDrawing" xmlns:w10="urn:schemas-microsoft-com:office:word" xmlns:w="http://schemas.openxmlformats.org/wordprocessingml/2006/main" xmlns:w14="http://schemas.microsoft.com/office/word/2010/wordml" xmlns:w15="http://schemas.microsoft.com/office/word/2012/wordml" xmlns:w16cex="http://schemas.microsoft.com/office/word/2018/wordml/cex" xmlns:w16cid="http://schemas.microsoft.com/office/word/2016/wordml/cid" xmlns:w16="http://schemas.microsoft.com/office/word/2018/wordml" xmlns:w16sdtdh="http://schemas.microsoft.com/office/word/2020/wordml/sdtdatahash" xmlns:w16se="http://schemas.microsoft.com/office/word/2015/wordml/symex" xmlns:wpg="http://schemas.microsoft.com/office/word/2010/wordprocessingGroup" xmlns:wpi="http://schemas.microsoft.com/office/word/2010/wordprocessingInk" xmlns:wne="http://schemas.microsoft.com/office/word/2006/wordml" xmlns:wps="http://schemas.microsoft.com/office/word/2010/wordprocessingShape" mc:Ignorable="w14 w15 w16se w16cid w16 w16cex w16sdtdh wp14">
   <w:p>
     <w:pPr>
-      <w:pStyle w:val="Footer"/>
+      <w:pStyle w:val="ac"/>
     </w:pPr>
   </w:p>
 </w:ftr>
 </file>
 
 <file path=word/footer3.xml><?xml version="1.0" encoding="utf-8"?>
-<w:ftr xmlns:wpc="http://schemas.microsoft.com/office/word/2010/wordprocessingCanvas" xmlns:cx="http://schemas.microsoft.com/office/drawing/2014/chartex" xmlns:cx1="http://schemas.microsoft.com/office/drawing/2015/9/8/chartex" xmlns:cx2="http://schemas.microsoft.com/office/drawing/2015/10/21/chartex" xmlns:cx3="http://schemas.microsoft.com/office/drawing/2016/5/9/chartex" xmlns:cx4="http://schemas.microsoft.com/office/drawing/2016/5/10/chartex" xmlns:cx5="http://schemas.microsoft.com/office/drawing/2016/5/11/chartex" xmlns:cx6="http://schemas.microsoft.com/office/drawing/2016/5/12/chartex" xmlns:cx7="http://schemas.microsoft.com/office/drawing/2016/5/13/chartex" xmlns:cx8="http://schemas.microsoft.com/office/drawing/2016/5/14/chartex" xmlns:mc="http://schemas.openxmlformats.org/markup-compatibility/2006" xmlns:aink="http://schemas.microsoft.com/office/drawing/2016/ink" xmlns:am3d="http://schemas.microsoft.com/office/drawing/2017/model3d" xmlns:o="urn:schemas-microsoft-com:office:office" xmlns:oel="http://schemas.microsoft.com/office/2019/extlst" xmlns:r="http://schemas.openxmlformats.org/officeDocument/2006/relationships" xmlns:m="http://schemas.openxmlformats.org/officeDocument/2006/math" xmlns:v="urn:schemas-microsoft-com:vml" xmlns:wp14="http://schemas.microsoft.com/office/word/2010/wordprocessingDrawing" xmlns:wp="http://schemas.openxmlformats.org/drawingml/2006/wordprocessingDrawing" xmlns:w10="urn:schemas-microsoft-com:office:word" xmlns:w="http://schemas.openxmlformats.org/wordprocessingml/2006/main" xmlns:w14="http://schemas.microsoft.com/office/word/2010/wordml" xmlns:w15="http://schemas.microsoft.com/office/word/2012/wordml" xmlns:w16cex="http://schemas.microsoft.com/office/word/2018/wordml/cex" xmlns:w16cid="http://schemas.microsoft.com/office/word/2016/wordml/cid" xmlns:w16="http://schemas.microsoft.com/office/word/2018/wordml" xmlns:w16sdtdh="http://schemas.microsoft.com/office/word/2020/wordml/sdtdatahash" xmlns:w16se="http://schemas.microsoft.com/office/word/2015/wordml/symex" xmlns:wpg="http://schemas.microsoft.com/office/word/2010/wordprocessingGroup" xmlns:wpi="http://schemas.microsoft.com/office/word/2010/wordprocessingInk" xmlns:wne="http://schemas.microsoft.com/office/word/2006/wordml" xmlns:wps="http://schemas.microsoft.com/office/word/2010/wordprocessingShape" mc:Ignorable="w14 w15 w16se w16cid w16 w16cex w16sdtdh wp14">
+<w:ftr xmlns:wpc="http://schemas.microsoft.com/office/word/2010/wordprocessingCanvas" xmlns:cx="http://schemas.microsoft.com/office/drawing/2014/chartex" xmlns:cx1="http://schemas.microsoft.com/office/drawing/2015/9/8/chartex" xmlns:cx2="http://schemas.microsoft.com/office/drawing/2015/10/21/chartex" xmlns:cx3="http://schemas.microsoft.com/office/drawing/2016/5/9/chartex" xmlns:cx4="http://schemas.microsoft.com/office/drawing/2016/5/10/chartex" xmlns:cx5="http://schemas.microsoft.com/office/drawing/2016/5/11/chartex" xmlns:cx6="http://schemas.microsoft.com/office/drawing/2016/5/12/chartex" xmlns:cx7="http://schemas.microsoft.com/office/drawing/2016/5/13/chartex" xmlns:cx8="http://schemas.microsoft.com/office/drawing/2016/5/14/chartex" xmlns:mc="http://schemas.openxmlformats.org/markup-compatibility/2006" xmlns:aink="http://schemas.microsoft.com/office/drawing/2016/ink" xmlns:am3d="http://schemas.microsoft.com/office/drawing/2017/model3d" xmlns:o="urn:schemas-microsoft-com:office:office" xmlns:r="http://schemas.openxmlformats.org/officeDocument/2006/relationships" xmlns:m="http://schemas.openxmlformats.org/officeDocument/2006/math" xmlns:v="urn:schemas-microsoft-com:vml" xmlns:wp14="http://schemas.microsoft.com/office/word/2010/wordprocessingDrawing" xmlns:wp="http://schemas.openxmlformats.org/drawingml/2006/wordprocessingDrawing" xmlns:w10="urn:schemas-microsoft-com:office:word" xmlns:w="http://schemas.openxmlformats.org/wordprocessingml/2006/main" xmlns:w14="http://schemas.microsoft.com/office/word/2010/wordml" xmlns:w15="http://schemas.microsoft.com/office/word/2012/wordml" xmlns:w16cex="http://schemas.microsoft.com/office/word/2018/wordml/cex" xmlns:w16cid="http://schemas.microsoft.com/office/word/2016/wordml/cid" xmlns:w16="http://schemas.microsoft.com/office/word/2018/wordml" xmlns:w16sdtdh="http://schemas.microsoft.com/office/word/2020/wordml/sdtdatahash" xmlns:w16se="http://schemas.microsoft.com/office/word/2015/wordml/symex" xmlns:wpg="http://schemas.microsoft.com/office/word/2010/wordprocessingGroup" xmlns:wpi="http://schemas.microsoft.com/office/word/2010/wordprocessingInk" xmlns:wne="http://schemas.microsoft.com/office/word/2006/wordml" xmlns:wps="http://schemas.microsoft.com/office/word/2010/wordprocessingShape" mc:Ignorable="w14 w15 w16se w16cid w16 w16cex w16sdtdh wp14">
   <w:p>
     <w:pPr>
-      <w:pStyle w:val="Footer"/>
+      <w:pStyle w:val="ac"/>
     </w:pPr>
   </w:p>
 </w:ftr>
 </file>
 
 <file path=word/footnotes.xml><?xml version="1.0" encoding="utf-8"?>
-<w:footnotes xmlns:wpc="http://schemas.microsoft.com/office/word/2010/wordprocessingCanvas" xmlns:cx="http://schemas.microsoft.com/office/drawing/2014/chartex" xmlns:cx1="http://schemas.microsoft.com/office/drawing/2015/9/8/chartex" xmlns:cx2="http://schemas.microsoft.com/office/drawing/2015/10/21/chartex" xmlns:cx3="http://schemas.microsoft.com/office/drawing/2016/5/9/chartex" xmlns:cx4="http://schemas.microsoft.com/office/drawing/2016/5/10/chartex" xmlns:cx5="http://schemas.microsoft.com/office/drawing/2016/5/11/chartex" xmlns:cx6="http://schemas.microsoft.com/office/drawing/2016/5/12/chartex" xmlns:cx7="http://schemas.microsoft.com/office/drawing/2016/5/13/chartex" xmlns:cx8="http://schemas.microsoft.com/office/drawing/2016/5/14/chartex" xmlns:mc="http://schemas.openxmlformats.org/markup-compatibility/2006" xmlns:aink="http://schemas.microsoft.com/office/drawing/2016/ink" xmlns:am3d="http://schemas.microsoft.com/office/drawing/2017/model3d" xmlns:o="urn:schemas-microsoft-com:office:office" xmlns:oel="http://schemas.microsoft.com/office/2019/extlst" xmlns:r="http://schemas.openxmlformats.org/officeDocument/2006/relationships" xmlns:m="http://schemas.openxmlformats.org/officeDocument/2006/math" xmlns:v="urn:schemas-microsoft-com:vml" xmlns:wp14="http://schemas.microsoft.com/office/word/2010/wordprocessingDrawing" xmlns:wp="http://schemas.openxmlformats.org/drawingml/2006/wordprocessingDrawing" xmlns:w10="urn:schemas-microsoft-com:office:word" xmlns:w="http://schemas.openxmlformats.org/wordprocessingml/2006/main" xmlns:w14="http://schemas.microsoft.com/office/word/2010/wordml" xmlns:w15="http://schemas.microsoft.com/office/word/2012/wordml" xmlns:w16cex="http://schemas.microsoft.com/office/word/2018/wordml/cex" xmlns:w16cid="http://schemas.microsoft.com/office/word/2016/wordml/cid" xmlns:w16="http://schemas.microsoft.com/office/word/2018/wordml" xmlns:w16sdtdh="http://schemas.microsoft.com/office/word/2020/wordml/sdtdatahash" xmlns:w16se="http://schemas.microsoft.com/office/word/2015/wordml/symex" xmlns:wpg="http://schemas.microsoft.com/office/word/2010/wordprocessingGroup" xmlns:wpi="http://schemas.microsoft.com/office/word/2010/wordprocessingInk" xmlns:wne="http://schemas.microsoft.com/office/word/2006/wordml" xmlns:wps="http://schemas.microsoft.com/office/word/2010/wordprocessingShape" mc:Ignorable="w14 w15 w16se w16cid w16 w16cex w16sdtdh wp14">
+<w:footnotes xmlns:wpc="http://schemas.microsoft.com/office/word/2010/wordprocessingCanvas" xmlns:cx="http://schemas.microsoft.com/office/drawing/2014/chartex" xmlns:cx1="http://schemas.microsoft.com/office/drawing/2015/9/8/chartex" xmlns:cx2="http://schemas.microsoft.com/office/drawing/2015/10/21/chartex" xmlns:cx3="http://schemas.microsoft.com/office/drawing/2016/5/9/chartex" xmlns:cx4="http://schemas.microsoft.com/office/drawing/2016/5/10/chartex" xmlns:cx5="http://schemas.microsoft.com/office/drawing/2016/5/11/chartex" xmlns:cx6="http://schemas.microsoft.com/office/drawing/2016/5/12/chartex" xmlns:cx7="http://schemas.microsoft.com/office/drawing/2016/5/13/chartex" xmlns:cx8="http://schemas.microsoft.com/office/drawing/2016/5/14/chartex" xmlns:mc="http://schemas.openxmlformats.org/markup-compatibility/2006" xmlns:aink="http://schemas.microsoft.com/office/drawing/2016/ink" xmlns:am3d="http://schemas.microsoft.com/office/drawing/2017/model3d" xmlns:o="urn:schemas-microsoft-com:office:office" xmlns:r="http://schemas.openxmlformats.org/officeDocument/2006/relationships" xmlns:m="http://schemas.openxmlformats.org/officeDocument/2006/math" xmlns:v="urn:schemas-microsoft-com:vml" xmlns:wp14="http://schemas.microsoft.com/office/word/2010/wordprocessingDrawing" xmlns:wp="http://schemas.openxmlformats.org/drawingml/2006/wordprocessingDrawing" xmlns:w10="urn:schemas-microsoft-com:office:word" xmlns:w="http://schemas.openxmlformats.org/wordprocessingml/2006/main" xmlns:w14="http://schemas.microsoft.com/office/word/2010/wordml" xmlns:w15="http://schemas.microsoft.com/office/word/2012/wordml" xmlns:w16cex="http://schemas.microsoft.com/office/word/2018/wordml/cex" xmlns:w16cid="http://schemas.microsoft.com/office/word/2016/wordml/cid" xmlns:w16="http://schemas.microsoft.com/office/word/2018/wordml" xmlns:w16sdtdh="http://schemas.microsoft.com/office/word/2020/wordml/sdtdatahash" xmlns:w16se="http://schemas.microsoft.com/office/word/2015/wordml/symex" xmlns:wpg="http://schemas.microsoft.com/office/word/2010/wordprocessingGroup" xmlns:wpi="http://schemas.microsoft.com/office/word/2010/wordprocessingInk" xmlns:wne="http://schemas.microsoft.com/office/word/2006/wordml" xmlns:wps="http://schemas.microsoft.com/office/word/2010/wordprocessingShape" mc:Ignorable="w14 w15 w16se w16cid w16 w16cex w16sdtdh wp14">
   <w:footnote w:type="separator" w:id="-1">
     <w:p>
       <w:r>
@@ -3953,7 +3853,7 @@
   <w:footnote w:id="1">
     <w:p>
       <w:pPr>
-        <w:pStyle w:val="FootnoteText"/>
+        <w:pStyle w:val="ab"/>
       </w:pPr>
       <w:r>
         <w:rPr>
@@ -3967,7 +3867,7 @@
       </w:r>
       <w:r>
         <w:rPr>
-          <w:rStyle w:val="PageNumber"/>
+          <w:rStyle w:val="a5"/>
         </w:rPr>
         <w:t>often distracts the reader from</w:t>
       </w:r>
@@ -3980,37 +3880,37 @@
 </file>
 
 <file path=word/header1.xml><?xml version="1.0" encoding="utf-8"?>
-<w:hdr xmlns:wpc="http://schemas.microsoft.com/office/word/2010/wordprocessingCanvas" xmlns:cx="http://schemas.microsoft.com/office/drawing/2014/chartex" xmlns:cx1="http://schemas.microsoft.com/office/drawing/2015/9/8/chartex" xmlns:cx2="http://schemas.microsoft.com/office/drawing/2015/10/21/chartex" xmlns:cx3="http://schemas.microsoft.com/office/drawing/2016/5/9/chartex" xmlns:cx4="http://schemas.microsoft.com/office/drawing/2016/5/10/chartex" xmlns:cx5="http://schemas.microsoft.com/office/drawing/2016/5/11/chartex" xmlns:cx6="http://schemas.microsoft.com/office/drawing/2016/5/12/chartex" xmlns:cx7="http://schemas.microsoft.com/office/drawing/2016/5/13/chartex" xmlns:cx8="http://schemas.microsoft.com/office/drawing/2016/5/14/chartex" xmlns:mc="http://schemas.openxmlformats.org/markup-compatibility/2006" xmlns:aink="http://schemas.microsoft.com/office/drawing/2016/ink" xmlns:am3d="http://schemas.microsoft.com/office/drawing/2017/model3d" xmlns:o="urn:schemas-microsoft-com:office:office" xmlns:oel="http://schemas.microsoft.com/office/2019/extlst" xmlns:r="http://schemas.openxmlformats.org/officeDocument/2006/relationships" xmlns:m="http://schemas.openxmlformats.org/officeDocument/2006/math" xmlns:v="urn:schemas-microsoft-com:vml" xmlns:wp14="http://schemas.microsoft.com/office/word/2010/wordprocessingDrawing" xmlns:wp="http://schemas.openxmlformats.org/drawingml/2006/wordprocessingDrawing" xmlns:w10="urn:schemas-microsoft-com:office:word" xmlns:w="http://schemas.openxmlformats.org/wordprocessingml/2006/main" xmlns:w14="http://schemas.microsoft.com/office/word/2010/wordml" xmlns:w15="http://schemas.microsoft.com/office/word/2012/wordml" xmlns:w16cex="http://schemas.microsoft.com/office/word/2018/wordml/cex" xmlns:w16cid="http://schemas.microsoft.com/office/word/2016/wordml/cid" xmlns:w16="http://schemas.microsoft.com/office/word/2018/wordml" xmlns:w16sdtdh="http://schemas.microsoft.com/office/word/2020/wordml/sdtdatahash" xmlns:w16se="http://schemas.microsoft.com/office/word/2015/wordml/symex" xmlns:wpg="http://schemas.microsoft.com/office/word/2010/wordprocessingGroup" xmlns:wpi="http://schemas.microsoft.com/office/word/2010/wordprocessingInk" xmlns:wne="http://schemas.microsoft.com/office/word/2006/wordml" xmlns:wps="http://schemas.microsoft.com/office/word/2010/wordprocessingShape" mc:Ignorable="w14 w15 w16se w16cid w16 w16cex w16sdtdh wp14">
+<w:hdr xmlns:wpc="http://schemas.microsoft.com/office/word/2010/wordprocessingCanvas" xmlns:cx="http://schemas.microsoft.com/office/drawing/2014/chartex" xmlns:cx1="http://schemas.microsoft.com/office/drawing/2015/9/8/chartex" xmlns:cx2="http://schemas.microsoft.com/office/drawing/2015/10/21/chartex" xmlns:cx3="http://schemas.microsoft.com/office/drawing/2016/5/9/chartex" xmlns:cx4="http://schemas.microsoft.com/office/drawing/2016/5/10/chartex" xmlns:cx5="http://schemas.microsoft.com/office/drawing/2016/5/11/chartex" xmlns:cx6="http://schemas.microsoft.com/office/drawing/2016/5/12/chartex" xmlns:cx7="http://schemas.microsoft.com/office/drawing/2016/5/13/chartex" xmlns:cx8="http://schemas.microsoft.com/office/drawing/2016/5/14/chartex" xmlns:mc="http://schemas.openxmlformats.org/markup-compatibility/2006" xmlns:aink="http://schemas.microsoft.com/office/drawing/2016/ink" xmlns:am3d="http://schemas.microsoft.com/office/drawing/2017/model3d" xmlns:o="urn:schemas-microsoft-com:office:office" xmlns:r="http://schemas.openxmlformats.org/officeDocument/2006/relationships" xmlns:m="http://schemas.openxmlformats.org/officeDocument/2006/math" xmlns:v="urn:schemas-microsoft-com:vml" xmlns:wp14="http://schemas.microsoft.com/office/word/2010/wordprocessingDrawing" xmlns:wp="http://schemas.openxmlformats.org/drawingml/2006/wordprocessingDrawing" xmlns:w10="urn:schemas-microsoft-com:office:word" xmlns:w="http://schemas.openxmlformats.org/wordprocessingml/2006/main" xmlns:w14="http://schemas.microsoft.com/office/word/2010/wordml" xmlns:w15="http://schemas.microsoft.com/office/word/2012/wordml" xmlns:w16cex="http://schemas.microsoft.com/office/word/2018/wordml/cex" xmlns:w16cid="http://schemas.microsoft.com/office/word/2016/wordml/cid" xmlns:w16="http://schemas.microsoft.com/office/word/2018/wordml" xmlns:w16sdtdh="http://schemas.microsoft.com/office/word/2020/wordml/sdtdatahash" xmlns:w16se="http://schemas.microsoft.com/office/word/2015/wordml/symex" xmlns:wpg="http://schemas.microsoft.com/office/word/2010/wordprocessingGroup" xmlns:wpi="http://schemas.microsoft.com/office/word/2010/wordprocessingInk" xmlns:wne="http://schemas.microsoft.com/office/word/2006/wordml" xmlns:wps="http://schemas.microsoft.com/office/word/2010/wordprocessingShape" mc:Ignorable="w14 w15 w16se w16cid w16 w16cex w16sdtdh wp14">
   <w:p>
     <w:pPr>
-      <w:pStyle w:val="Header"/>
+      <w:pStyle w:val="ad"/>
     </w:pPr>
   </w:p>
 </w:hdr>
 </file>
 
 <file path=word/header2.xml><?xml version="1.0" encoding="utf-8"?>
-<w:hdr xmlns:wpc="http://schemas.microsoft.com/office/word/2010/wordprocessingCanvas" xmlns:cx="http://schemas.microsoft.com/office/drawing/2014/chartex" xmlns:cx1="http://schemas.microsoft.com/office/drawing/2015/9/8/chartex" xmlns:cx2="http://schemas.microsoft.com/office/drawing/2015/10/21/chartex" xmlns:cx3="http://schemas.microsoft.com/office/drawing/2016/5/9/chartex" xmlns:cx4="http://schemas.microsoft.com/office/drawing/2016/5/10/chartex" xmlns:cx5="http://schemas.microsoft.com/office/drawing/2016/5/11/chartex" xmlns:cx6="http://schemas.microsoft.com/office/drawing/2016/5/12/chartex" xmlns:cx7="http://schemas.microsoft.com/office/drawing/2016/5/13/chartex" xmlns:cx8="http://schemas.microsoft.com/office/drawing/2016/5/14/chartex" xmlns:mc="http://schemas.openxmlformats.org/markup-compatibility/2006" xmlns:aink="http://schemas.microsoft.com/office/drawing/2016/ink" xmlns:am3d="http://schemas.microsoft.com/office/drawing/2017/model3d" xmlns:o="urn:schemas-microsoft-com:office:office" xmlns:oel="http://schemas.microsoft.com/office/2019/extlst" xmlns:r="http://schemas.openxmlformats.org/officeDocument/2006/relationships" xmlns:m="http://schemas.openxmlformats.org/officeDocument/2006/math" xmlns:v="urn:schemas-microsoft-com:vml" xmlns:wp14="http://schemas.microsoft.com/office/word/2010/wordprocessingDrawing" xmlns:wp="http://schemas.openxmlformats.org/drawingml/2006/wordprocessingDrawing" xmlns:w10="urn:schemas-microsoft-com:office:word" xmlns:w="http://schemas.openxmlformats.org/wordprocessingml/2006/main" xmlns:w14="http://schemas.microsoft.com/office/word/2010/wordml" xmlns:w15="http://schemas.microsoft.com/office/word/2012/wordml" xmlns:w16cex="http://schemas.microsoft.com/office/word/2018/wordml/cex" xmlns:w16cid="http://schemas.microsoft.com/office/word/2016/wordml/cid" xmlns:w16="http://schemas.microsoft.com/office/word/2018/wordml" xmlns:w16sdtdh="http://schemas.microsoft.com/office/word/2020/wordml/sdtdatahash" xmlns:w16se="http://schemas.microsoft.com/office/word/2015/wordml/symex" xmlns:wpg="http://schemas.microsoft.com/office/word/2010/wordprocessingGroup" xmlns:wpi="http://schemas.microsoft.com/office/word/2010/wordprocessingInk" xmlns:wne="http://schemas.microsoft.com/office/word/2006/wordml" xmlns:wps="http://schemas.microsoft.com/office/word/2010/wordprocessingShape" mc:Ignorable="w14 w15 w16se w16cid w16 w16cex w16sdtdh wp14">
+<w:hdr xmlns:wpc="http://schemas.microsoft.com/office/word/2010/wordprocessingCanvas" xmlns:cx="http://schemas.microsoft.com/office/drawing/2014/chartex" xmlns:cx1="http://schemas.microsoft.com/office/drawing/2015/9/8/chartex" xmlns:cx2="http://schemas.microsoft.com/office/drawing/2015/10/21/chartex" xmlns:cx3="http://schemas.microsoft.com/office/drawing/2016/5/9/chartex" xmlns:cx4="http://schemas.microsoft.com/office/drawing/2016/5/10/chartex" xmlns:cx5="http://schemas.microsoft.com/office/drawing/2016/5/11/chartex" xmlns:cx6="http://schemas.microsoft.com/office/drawing/2016/5/12/chartex" xmlns:cx7="http://schemas.microsoft.com/office/drawing/2016/5/13/chartex" xmlns:cx8="http://schemas.microsoft.com/office/drawing/2016/5/14/chartex" xmlns:mc="http://schemas.openxmlformats.org/markup-compatibility/2006" xmlns:aink="http://schemas.microsoft.com/office/drawing/2016/ink" xmlns:am3d="http://schemas.microsoft.com/office/drawing/2017/model3d" xmlns:o="urn:schemas-microsoft-com:office:office" xmlns:r="http://schemas.openxmlformats.org/officeDocument/2006/relationships" xmlns:m="http://schemas.openxmlformats.org/officeDocument/2006/math" xmlns:v="urn:schemas-microsoft-com:vml" xmlns:wp14="http://schemas.microsoft.com/office/word/2010/wordprocessingDrawing" xmlns:wp="http://schemas.openxmlformats.org/drawingml/2006/wordprocessingDrawing" xmlns:w10="urn:schemas-microsoft-com:office:word" xmlns:w="http://schemas.openxmlformats.org/wordprocessingml/2006/main" xmlns:w14="http://schemas.microsoft.com/office/word/2010/wordml" xmlns:w15="http://schemas.microsoft.com/office/word/2012/wordml" xmlns:w16cex="http://schemas.microsoft.com/office/word/2018/wordml/cex" xmlns:w16cid="http://schemas.microsoft.com/office/word/2016/wordml/cid" xmlns:w16="http://schemas.microsoft.com/office/word/2018/wordml" xmlns:w16sdtdh="http://schemas.microsoft.com/office/word/2020/wordml/sdtdatahash" xmlns:w16se="http://schemas.microsoft.com/office/word/2015/wordml/symex" xmlns:wpg="http://schemas.microsoft.com/office/word/2010/wordprocessingGroup" xmlns:wpi="http://schemas.microsoft.com/office/word/2010/wordprocessingInk" xmlns:wne="http://schemas.microsoft.com/office/word/2006/wordml" xmlns:wps="http://schemas.microsoft.com/office/word/2010/wordprocessingShape" mc:Ignorable="w14 w15 w16se w16cid w16 w16cex w16sdtdh wp14">
   <w:p>
     <w:pPr>
-      <w:pStyle w:val="Header"/>
+      <w:pStyle w:val="ad"/>
     </w:pPr>
   </w:p>
 </w:hdr>
 </file>
 
 <file path=word/header3.xml><?xml version="1.0" encoding="utf-8"?>
-<w:hdr xmlns:wpc="http://schemas.microsoft.com/office/word/2010/wordprocessingCanvas" xmlns:cx="http://schemas.microsoft.com/office/drawing/2014/chartex" xmlns:cx1="http://schemas.microsoft.com/office/drawing/2015/9/8/chartex" xmlns:cx2="http://schemas.microsoft.com/office/drawing/2015/10/21/chartex" xmlns:cx3="http://schemas.microsoft.com/office/drawing/2016/5/9/chartex" xmlns:cx4="http://schemas.microsoft.com/office/drawing/2016/5/10/chartex" xmlns:cx5="http://schemas.microsoft.com/office/drawing/2016/5/11/chartex" xmlns:cx6="http://schemas.microsoft.com/office/drawing/2016/5/12/chartex" xmlns:cx7="http://schemas.microsoft.com/office/drawing/2016/5/13/chartex" xmlns:cx8="http://schemas.microsoft.com/office/drawing/2016/5/14/chartex" xmlns:mc="http://schemas.openxmlformats.org/markup-compatibility/2006" xmlns:aink="http://schemas.microsoft.com/office/drawing/2016/ink" xmlns:am3d="http://schemas.microsoft.com/office/drawing/2017/model3d" xmlns:o="urn:schemas-microsoft-com:office:office" xmlns:oel="http://schemas.microsoft.com/office/2019/extlst" xmlns:r="http://schemas.openxmlformats.org/officeDocument/2006/relationships" xmlns:m="http://schemas.openxmlformats.org/officeDocument/2006/math" xmlns:v="urn:schemas-microsoft-com:vml" xmlns:wp14="http://schemas.microsoft.com/office/word/2010/wordprocessingDrawing" xmlns:wp="http://schemas.openxmlformats.org/drawingml/2006/wordprocessingDrawing" xmlns:w10="urn:schemas-microsoft-com:office:word" xmlns:w="http://schemas.openxmlformats.org/wordprocessingml/2006/main" xmlns:w14="http://schemas.microsoft.com/office/word/2010/wordml" xmlns:w15="http://schemas.microsoft.com/office/word/2012/wordml" xmlns:w16cex="http://schemas.microsoft.com/office/word/2018/wordml/cex" xmlns:w16cid="http://schemas.microsoft.com/office/word/2016/wordml/cid" xmlns:w16="http://schemas.microsoft.com/office/word/2018/wordml" xmlns:w16sdtdh="http://schemas.microsoft.com/office/word/2020/wordml/sdtdatahash" xmlns:w16se="http://schemas.microsoft.com/office/word/2015/wordml/symex" xmlns:wpg="http://schemas.microsoft.com/office/word/2010/wordprocessingGroup" xmlns:wpi="http://schemas.microsoft.com/office/word/2010/wordprocessingInk" xmlns:wne="http://schemas.microsoft.com/office/word/2006/wordml" xmlns:wps="http://schemas.microsoft.com/office/word/2010/wordprocessingShape" mc:Ignorable="w14 w15 w16se w16cid w16 w16cex w16sdtdh wp14">
+<w:hdr xmlns:wpc="http://schemas.microsoft.com/office/word/2010/wordprocessingCanvas" xmlns:cx="http://schemas.microsoft.com/office/drawing/2014/chartex" xmlns:cx1="http://schemas.microsoft.com/office/drawing/2015/9/8/chartex" xmlns:cx2="http://schemas.microsoft.com/office/drawing/2015/10/21/chartex" xmlns:cx3="http://schemas.microsoft.com/office/drawing/2016/5/9/chartex" xmlns:cx4="http://schemas.microsoft.com/office/drawing/2016/5/10/chartex" xmlns:cx5="http://schemas.microsoft.com/office/drawing/2016/5/11/chartex" xmlns:cx6="http://schemas.microsoft.com/office/drawing/2016/5/12/chartex" xmlns:cx7="http://schemas.microsoft.com/office/drawing/2016/5/13/chartex" xmlns:cx8="http://schemas.microsoft.com/office/drawing/2016/5/14/chartex" xmlns:mc="http://schemas.openxmlformats.org/markup-compatibility/2006" xmlns:aink="http://schemas.microsoft.com/office/drawing/2016/ink" xmlns:am3d="http://schemas.microsoft.com/office/drawing/2017/model3d" xmlns:o="urn:schemas-microsoft-com:office:office" xmlns:r="http://schemas.openxmlformats.org/officeDocument/2006/relationships" xmlns:m="http://schemas.openxmlformats.org/officeDocument/2006/math" xmlns:v="urn:schemas-microsoft-com:vml" xmlns:wp14="http://schemas.microsoft.com/office/word/2010/wordprocessingDrawing" xmlns:wp="http://schemas.openxmlformats.org/drawingml/2006/wordprocessingDrawing" xmlns:w10="urn:schemas-microsoft-com:office:word" xmlns:w="http://schemas.openxmlformats.org/wordprocessingml/2006/main" xmlns:w14="http://schemas.microsoft.com/office/word/2010/wordml" xmlns:w15="http://schemas.microsoft.com/office/word/2012/wordml" xmlns:w16cex="http://schemas.microsoft.com/office/word/2018/wordml/cex" xmlns:w16cid="http://schemas.microsoft.com/office/word/2016/wordml/cid" xmlns:w16="http://schemas.microsoft.com/office/word/2018/wordml" xmlns:w16sdtdh="http://schemas.microsoft.com/office/word/2020/wordml/sdtdatahash" xmlns:w16se="http://schemas.microsoft.com/office/word/2015/wordml/symex" xmlns:wpg="http://schemas.microsoft.com/office/word/2010/wordprocessingGroup" xmlns:wpi="http://schemas.microsoft.com/office/word/2010/wordprocessingInk" xmlns:wne="http://schemas.microsoft.com/office/word/2006/wordml" xmlns:wps="http://schemas.microsoft.com/office/word/2010/wordprocessingShape" mc:Ignorable="w14 w15 w16se w16cid w16 w16cex w16sdtdh wp14">
   <w:p>
     <w:pPr>
-      <w:pStyle w:val="Header"/>
+      <w:pStyle w:val="ad"/>
     </w:pPr>
   </w:p>
 </w:hdr>
 </file>
 
 <file path=word/numbering.xml><?xml version="1.0" encoding="utf-8"?>
-<w:numbering xmlns:wpc="http://schemas.microsoft.com/office/word/2010/wordprocessingCanvas" xmlns:cx="http://schemas.microsoft.com/office/drawing/2014/chartex" xmlns:cx1="http://schemas.microsoft.com/office/drawing/2015/9/8/chartex" xmlns:cx2="http://schemas.microsoft.com/office/drawing/2015/10/21/chartex" xmlns:cx3="http://schemas.microsoft.com/office/drawing/2016/5/9/chartex" xmlns:cx4="http://schemas.microsoft.com/office/drawing/2016/5/10/chartex" xmlns:cx5="http://schemas.microsoft.com/office/drawing/2016/5/11/chartex" xmlns:cx6="http://schemas.microsoft.com/office/drawing/2016/5/12/chartex" xmlns:cx7="http://schemas.microsoft.com/office/drawing/2016/5/13/chartex" xmlns:cx8="http://schemas.microsoft.com/office/drawing/2016/5/14/chartex" xmlns:mc="http://schemas.openxmlformats.org/markup-compatibility/2006" xmlns:aink="http://schemas.microsoft.com/office/drawing/2016/ink" xmlns:am3d="http://schemas.microsoft.com/office/drawing/2017/model3d" xmlns:o="urn:schemas-microsoft-com:office:office" xmlns:oel="http://schemas.microsoft.com/office/2019/extlst" xmlns:r="http://schemas.openxmlformats.org/officeDocument/2006/relationships" xmlns:m="http://schemas.openxmlformats.org/officeDocument/2006/math" xmlns:v="urn:schemas-microsoft-com:vml" xmlns:wp14="http://schemas.microsoft.com/office/word/2010/wordprocessingDrawing" xmlns:wp="http://schemas.openxmlformats.org/drawingml/2006/wordprocessingDrawing" xmlns:w10="urn:schemas-microsoft-com:office:word" xmlns:w="http://schemas.openxmlformats.org/wordprocessingml/2006/main" xmlns:w14="http://schemas.microsoft.com/office/word/2010/wordml" xmlns:w15="http://schemas.microsoft.com/office/word/2012/wordml" xmlns:w16cex="http://schemas.microsoft.com/office/word/2018/wordml/cex" xmlns:w16cid="http://schemas.microsoft.com/office/word/2016/wordml/cid" xmlns:w16="http://schemas.microsoft.com/office/word/2018/wordml" xmlns:w16sdtdh="http://schemas.microsoft.com/office/word/2020/wordml/sdtdatahash" xmlns:w16se="http://schemas.microsoft.com/office/word/2015/wordml/symex" xmlns:wpg="http://schemas.microsoft.com/office/word/2010/wordprocessingGroup" xmlns:wpi="http://schemas.microsoft.com/office/word/2010/wordprocessingInk" xmlns:wne="http://schemas.microsoft.com/office/word/2006/wordml" xmlns:wps="http://schemas.microsoft.com/office/word/2010/wordprocessingShape" mc:Ignorable="w14 w15 w16se w16cid w16 w16cex w16sdtdh wp14">
+<w:numbering xmlns:wpc="http://schemas.microsoft.com/office/word/2010/wordprocessingCanvas" xmlns:cx="http://schemas.microsoft.com/office/drawing/2014/chartex" xmlns:cx1="http://schemas.microsoft.com/office/drawing/2015/9/8/chartex" xmlns:cx2="http://schemas.microsoft.com/office/drawing/2015/10/21/chartex" xmlns:cx3="http://schemas.microsoft.com/office/drawing/2016/5/9/chartex" xmlns:cx4="http://schemas.microsoft.com/office/drawing/2016/5/10/chartex" xmlns:cx5="http://schemas.microsoft.com/office/drawing/2016/5/11/chartex" xmlns:cx6="http://schemas.microsoft.com/office/drawing/2016/5/12/chartex" xmlns:cx7="http://schemas.microsoft.com/office/drawing/2016/5/13/chartex" xmlns:cx8="http://schemas.microsoft.com/office/drawing/2016/5/14/chartex" xmlns:mc="http://schemas.openxmlformats.org/markup-compatibility/2006" xmlns:aink="http://schemas.microsoft.com/office/drawing/2016/ink" xmlns:am3d="http://schemas.microsoft.com/office/drawing/2017/model3d" xmlns:o="urn:schemas-microsoft-com:office:office" xmlns:r="http://schemas.openxmlformats.org/officeDocument/2006/relationships" xmlns:m="http://schemas.openxmlformats.org/officeDocument/2006/math" xmlns:v="urn:schemas-microsoft-com:vml" xmlns:wp14="http://schemas.microsoft.com/office/word/2010/wordprocessingDrawing" xmlns:wp="http://schemas.openxmlformats.org/drawingml/2006/wordprocessingDrawing" xmlns:w10="urn:schemas-microsoft-com:office:word" xmlns:w="http://schemas.openxmlformats.org/wordprocessingml/2006/main" xmlns:w14="http://schemas.microsoft.com/office/word/2010/wordml" xmlns:w15="http://schemas.microsoft.com/office/word/2012/wordml" xmlns:w16cex="http://schemas.microsoft.com/office/word/2018/wordml/cex" xmlns:w16cid="http://schemas.microsoft.com/office/word/2016/wordml/cid" xmlns:w16="http://schemas.microsoft.com/office/word/2018/wordml" xmlns:w16sdtdh="http://schemas.microsoft.com/office/word/2020/wordml/sdtdatahash" xmlns:w16se="http://schemas.microsoft.com/office/word/2015/wordml/symex" xmlns:wpg="http://schemas.microsoft.com/office/word/2010/wordprocessingGroup" xmlns:wpi="http://schemas.microsoft.com/office/word/2010/wordprocessingInk" xmlns:wne="http://schemas.microsoft.com/office/word/2006/wordml" xmlns:wps="http://schemas.microsoft.com/office/word/2010/wordprocessingShape" mc:Ignorable="w14 w15 w16se w16cid w16 w16cex w16sdtdh wp14">
   <w:abstractNum w:abstractNumId="0" w15:restartNumberingAfterBreak="0">
     <w:nsid w:val="00000001"/>
     <w:multiLevelType w:val="multilevel"/>
@@ -4134,7 +4034,7 @@
     <w:lvl w:ilvl="0">
       <w:start w:val="1"/>
       <w:numFmt w:val="decimal"/>
-      <w:pStyle w:val="Heading1"/>
+      <w:pStyle w:val="1"/>
       <w:suff w:val="space"/>
       <w:lvlText w:val="%1."/>
       <w:lvlJc w:val="left"/>
@@ -4148,7 +4048,7 @@
     <w:lvl w:ilvl="1">
       <w:start w:val="1"/>
       <w:numFmt w:val="decimal"/>
-      <w:pStyle w:val="Heading2"/>
+      <w:pStyle w:val="2"/>
       <w:suff w:val="space"/>
       <w:lvlText w:val="%1.%2."/>
       <w:lvlJc w:val="left"/>
@@ -4168,7 +4068,7 @@
     <w:lvl w:ilvl="2">
       <w:start w:val="1"/>
       <w:numFmt w:val="decimal"/>
-      <w:pStyle w:val="Heading3"/>
+      <w:pStyle w:val="3"/>
       <w:lvlText w:val="%1.%2.%3"/>
       <w:lvlJc w:val="left"/>
       <w:pPr>
@@ -4181,7 +4081,7 @@
     <w:lvl w:ilvl="3">
       <w:start w:val="1"/>
       <w:numFmt w:val="decimal"/>
-      <w:pStyle w:val="Heading4"/>
+      <w:pStyle w:val="4"/>
       <w:lvlText w:val="%1.%2.%3.%4"/>
       <w:lvlJc w:val="left"/>
       <w:pPr>
@@ -4194,7 +4094,7 @@
     <w:lvl w:ilvl="4">
       <w:start w:val="1"/>
       <w:numFmt w:val="decimal"/>
-      <w:pStyle w:val="Heading5"/>
+      <w:pStyle w:val="5"/>
       <w:lvlText w:val="%1.%2.%3.%4.%5"/>
       <w:lvlJc w:val="left"/>
       <w:pPr>
@@ -4207,7 +4107,7 @@
     <w:lvl w:ilvl="5">
       <w:start w:val="1"/>
       <w:numFmt w:val="decimal"/>
-      <w:pStyle w:val="Heading6"/>
+      <w:pStyle w:val="6"/>
       <w:lvlText w:val="%1.%2.%3.%4.%5.%6"/>
       <w:lvlJc w:val="left"/>
       <w:pPr>
@@ -4220,7 +4120,7 @@
     <w:lvl w:ilvl="6">
       <w:start w:val="1"/>
       <w:numFmt w:val="decimal"/>
-      <w:pStyle w:val="Heading7"/>
+      <w:pStyle w:val="7"/>
       <w:lvlText w:val="%1.%2.%3.%4.%5.%6.%7"/>
       <w:lvlJc w:val="left"/>
       <w:pPr>
@@ -4233,7 +4133,7 @@
     <w:lvl w:ilvl="7">
       <w:start w:val="1"/>
       <w:numFmt w:val="decimal"/>
-      <w:pStyle w:val="Heading8"/>
+      <w:pStyle w:val="8"/>
       <w:lvlText w:val="%1.%2.%3.%4.%5.%6.%7.%8"/>
       <w:lvlJc w:val="left"/>
       <w:pPr>
@@ -4246,7 +4146,7 @@
     <w:lvl w:ilvl="8">
       <w:start w:val="1"/>
       <w:numFmt w:val="decimal"/>
-      <w:pStyle w:val="Heading9"/>
+      <w:pStyle w:val="9"/>
       <w:lvlText w:val="%1.%2.%3.%4.%5.%6.%7.%8.%9"/>
       <w:lvlJc w:val="left"/>
       <w:pPr>
@@ -4276,13 +4176,13 @@
       </w:pPr>
     </w:lvl>
   </w:abstractNum>
-  <w:num w:numId="1" w16cid:durableId="1741710159">
+  <w:num w:numId="1">
     <w:abstractNumId w:val="0"/>
   </w:num>
-  <w:num w:numId="2" w16cid:durableId="923535313">
+  <w:num w:numId="2">
     <w:abstractNumId w:val="1"/>
   </w:num>
-  <w:num w:numId="3" w16cid:durableId="182062745">
+  <w:num w:numId="3">
     <w:abstractNumId w:val="2"/>
   </w:num>
 </w:numbering>
@@ -4293,8 +4193,8 @@
   <w:docDefaults>
     <w:rPrDefault>
       <w:rPr>
-        <w:rFonts w:ascii="Times New Roman" w:eastAsia="DengXian" w:hAnsi="Times New Roman" w:cs="Times New Roman"/>
-        <w:lang w:eastAsia="en-US" w:bidi="ar-SA"/>
+        <w:rFonts w:ascii="Times New Roman" w:eastAsia="等线" w:hAnsi="Times New Roman" w:cs="Times New Roman"/>
+        <w:lang w:val="en-US" w:eastAsia="en-US" w:bidi="ar-SA"/>
       </w:rPr>
     </w:rPrDefault>
     <w:pPrDefault/>
@@ -4677,21 +4577,18 @@
     <w:lsdException w:name="Unresolved Mention" w:semiHidden="1" w:unhideWhenUsed="1"/>
     <w:lsdException w:name="Smart Link" w:semiHidden="1" w:unhideWhenUsed="1"/>
   </w:latentStyles>
-  <w:style w:type="paragraph" w:default="1" w:styleId="Normal">
+  <w:style w:type="paragraph" w:default="1" w:styleId="a">
     <w:name w:val="Normal"/>
     <w:qFormat/>
     <w:pPr>
       <w:suppressAutoHyphens/>
       <w:autoSpaceDE w:val="0"/>
     </w:pPr>
-    <w:rPr>
-      <w:lang w:val="en-US"/>
-    </w:rPr>
-  </w:style>
-  <w:style w:type="paragraph" w:styleId="Heading1">
+  </w:style>
+  <w:style w:type="paragraph" w:styleId="1">
     <w:name w:val="heading 1"/>
-    <w:basedOn w:val="Normal"/>
-    <w:next w:val="Normal"/>
+    <w:basedOn w:val="a"/>
+    <w:next w:val="a"/>
     <w:qFormat/>
     <w:pPr>
       <w:keepNext/>
@@ -4702,10 +4599,10 @@
       <w:outlineLvl w:val="0"/>
     </w:pPr>
   </w:style>
-  <w:style w:type="paragraph" w:styleId="Heading2">
+  <w:style w:type="paragraph" w:styleId="2">
     <w:name w:val="heading 2"/>
-    <w:basedOn w:val="Normal"/>
-    <w:next w:val="Normal"/>
+    <w:basedOn w:val="a"/>
+    <w:next w:val="a"/>
     <w:qFormat/>
     <w:pPr>
       <w:keepNext/>
@@ -4718,10 +4615,10 @@
       <w:outlineLvl w:val="1"/>
     </w:pPr>
   </w:style>
-  <w:style w:type="paragraph" w:styleId="Heading3">
+  <w:style w:type="paragraph" w:styleId="3">
     <w:name w:val="heading 3"/>
-    <w:basedOn w:val="Normal"/>
-    <w:next w:val="Normal"/>
+    <w:basedOn w:val="a"/>
+    <w:next w:val="a"/>
     <w:qFormat/>
     <w:pPr>
       <w:keepNext/>
@@ -4736,10 +4633,10 @@
       <w:iCs/>
     </w:rPr>
   </w:style>
-  <w:style w:type="paragraph" w:styleId="Heading4">
+  <w:style w:type="paragraph" w:styleId="4">
     <w:name w:val="heading 4"/>
-    <w:basedOn w:val="Normal"/>
-    <w:next w:val="Normal"/>
+    <w:basedOn w:val="a"/>
+    <w:next w:val="a"/>
     <w:qFormat/>
     <w:pPr>
       <w:keepNext/>
@@ -4751,10 +4648,10 @@
       <w:outlineLvl w:val="3"/>
     </w:pPr>
   </w:style>
-  <w:style w:type="paragraph" w:styleId="Heading5">
+  <w:style w:type="paragraph" w:styleId="5">
     <w:name w:val="heading 5"/>
-    <w:basedOn w:val="Normal"/>
-    <w:next w:val="Normal"/>
+    <w:basedOn w:val="a"/>
+    <w:next w:val="a"/>
     <w:qFormat/>
     <w:pPr>
       <w:numPr>
@@ -4769,10 +4666,10 @@
       <w:szCs w:val="18"/>
     </w:rPr>
   </w:style>
-  <w:style w:type="paragraph" w:styleId="Heading6">
+  <w:style w:type="paragraph" w:styleId="6">
     <w:name w:val="heading 6"/>
-    <w:basedOn w:val="Normal"/>
-    <w:next w:val="Normal"/>
+    <w:basedOn w:val="a"/>
+    <w:next w:val="a"/>
     <w:qFormat/>
     <w:pPr>
       <w:numPr>
@@ -4783,10 +4680,10 @@
       <w:outlineLvl w:val="5"/>
     </w:pPr>
   </w:style>
-  <w:style w:type="paragraph" w:styleId="Heading7">
+  <w:style w:type="paragraph" w:styleId="7">
     <w:name w:val="heading 7"/>
-    <w:basedOn w:val="Normal"/>
-    <w:next w:val="Normal"/>
+    <w:basedOn w:val="a"/>
+    <w:next w:val="a"/>
     <w:qFormat/>
     <w:pPr>
       <w:numPr>
@@ -4801,10 +4698,10 @@
       <w:szCs w:val="16"/>
     </w:rPr>
   </w:style>
-  <w:style w:type="paragraph" w:styleId="Heading8">
+  <w:style w:type="paragraph" w:styleId="8">
     <w:name w:val="heading 8"/>
-    <w:basedOn w:val="Normal"/>
-    <w:next w:val="Normal"/>
+    <w:basedOn w:val="a"/>
+    <w:next w:val="a"/>
     <w:qFormat/>
     <w:pPr>
       <w:numPr>
@@ -4815,10 +4712,10 @@
       <w:outlineLvl w:val="7"/>
     </w:pPr>
   </w:style>
-  <w:style w:type="paragraph" w:styleId="Heading9">
+  <w:style w:type="paragraph" w:styleId="9">
     <w:name w:val="heading 9"/>
-    <w:basedOn w:val="Normal"/>
-    <w:next w:val="Normal"/>
+    <w:basedOn w:val="a"/>
+    <w:next w:val="a"/>
     <w:qFormat/>
     <w:pPr>
       <w:numPr>
@@ -4833,13 +4730,13 @@
       <w:szCs w:val="16"/>
     </w:rPr>
   </w:style>
-  <w:style w:type="character" w:default="1" w:styleId="DefaultParagraphFont">
+  <w:style w:type="character" w:default="1" w:styleId="a0">
     <w:name w:val="Default Paragraph Font"/>
     <w:uiPriority w:val="1"/>
     <w:semiHidden/>
     <w:unhideWhenUsed/>
   </w:style>
-  <w:style w:type="table" w:default="1" w:styleId="TableNormal">
+  <w:style w:type="table" w:default="1" w:styleId="a1">
     <w:name w:val="Normal Table"/>
     <w:uiPriority w:val="99"/>
     <w:semiHidden/>
@@ -4854,7 +4751,7 @@
       </w:tblCellMar>
     </w:tblPr>
   </w:style>
-  <w:style w:type="numbering" w:default="1" w:styleId="NoList">
+  <w:style w:type="numbering" w:default="1" w:styleId="a2">
     <w:name w:val="No List"/>
     <w:uiPriority w:val="99"/>
     <w:semiHidden/>
@@ -5118,15 +5015,15 @@
       <w:vertAlign w:val="superscript"/>
     </w:rPr>
   </w:style>
-  <w:style w:type="character" w:styleId="Hyperlink">
+  <w:style w:type="character" w:styleId="a3">
     <w:name w:val="Hyperlink"/>
   </w:style>
-  <w:style w:type="character" w:styleId="FollowedHyperlink">
+  <w:style w:type="character" w:styleId="a4">
     <w:name w:val="FollowedHyperlink"/>
   </w:style>
-  <w:style w:type="character" w:styleId="PageNumber">
+  <w:style w:type="character" w:styleId="a5">
     <w:name w:val="page number"/>
-    <w:basedOn w:val="DefaultParagraphFont"/>
+    <w:basedOn w:val="a0"/>
   </w:style>
   <w:style w:type="character" w:customStyle="1" w:styleId="Heading1Char">
     <w:name w:val="Heading 1 Char"/>
@@ -5134,13 +5031,13 @@
   <w:style w:type="character" w:customStyle="1" w:styleId="TextChar">
     <w:name w:val="Text Char"/>
   </w:style>
-  <w:style w:type="character" w:styleId="FootnoteReference">
+  <w:style w:type="character" w:styleId="a6">
     <w:name w:val="footnote reference"/>
     <w:rPr>
       <w:vertAlign w:val="superscript"/>
     </w:rPr>
   </w:style>
-  <w:style w:type="character" w:styleId="EndnoteReference">
+  <w:style w:type="character" w:styleId="a7">
     <w:name w:val="endnote reference"/>
     <w:rPr>
       <w:vertAlign w:val="superscript"/>
@@ -5151,30 +5048,30 @@
   </w:style>
   <w:style w:type="paragraph" w:customStyle="1" w:styleId="Heading">
     <w:name w:val="Heading"/>
-    <w:basedOn w:val="Normal"/>
-    <w:next w:val="Normal"/>
+    <w:basedOn w:val="a"/>
+    <w:next w:val="a"/>
     <w:pPr>
       <w:jc w:val="center"/>
     </w:pPr>
   </w:style>
-  <w:style w:type="paragraph" w:styleId="BodyText">
+  <w:style w:type="paragraph" w:styleId="a8">
     <w:name w:val="Body Text"/>
-    <w:basedOn w:val="Normal"/>
+    <w:basedOn w:val="a"/>
     <w:pPr>
       <w:spacing w:after="140" w:line="288" w:lineRule="auto"/>
     </w:pPr>
   </w:style>
-  <w:style w:type="paragraph" w:styleId="List">
+  <w:style w:type="paragraph" w:styleId="a9">
     <w:name w:val="List"/>
-    <w:basedOn w:val="BodyText"/>
+    <w:basedOn w:val="a8"/>
     <w:rPr>
       <w:rFonts w:cs="Mangal"/>
     </w:rPr>
   </w:style>
-  <w:style w:type="paragraph" w:styleId="Caption">
+  <w:style w:type="paragraph" w:styleId="aa">
     <w:name w:val="caption"/>
-    <w:basedOn w:val="Normal"/>
-    <w:next w:val="Normal"/>
+    <w:basedOn w:val="a"/>
+    <w:next w:val="a"/>
     <w:qFormat/>
     <w:rPr>
       <w:b/>
@@ -5183,7 +5080,7 @@
   </w:style>
   <w:style w:type="paragraph" w:customStyle="1" w:styleId="Index">
     <w:name w:val="Index"/>
-    <w:basedOn w:val="Normal"/>
+    <w:basedOn w:val="a"/>
     <w:pPr>
       <w:suppressLineNumbers/>
     </w:pPr>
@@ -5193,8 +5090,8 @@
   </w:style>
   <w:style w:type="paragraph" w:customStyle="1" w:styleId="Abstract">
     <w:name w:val="Abstract"/>
-    <w:basedOn w:val="Normal"/>
-    <w:next w:val="Normal"/>
+    <w:basedOn w:val="a"/>
+    <w:next w:val="a"/>
     <w:pPr>
       <w:spacing w:before="20"/>
       <w:ind w:firstLine="202"/>
@@ -5203,8 +5100,8 @@
   </w:style>
   <w:style w:type="paragraph" w:customStyle="1" w:styleId="Authors">
     <w:name w:val="Authors"/>
-    <w:basedOn w:val="Normal"/>
-    <w:next w:val="Normal"/>
+    <w:basedOn w:val="a"/>
+    <w:next w:val="a"/>
     <w:pPr>
       <w:spacing w:after="320"/>
       <w:jc w:val="center"/>
@@ -5214,9 +5111,9 @@
       <w:szCs w:val="22"/>
     </w:rPr>
   </w:style>
-  <w:style w:type="paragraph" w:styleId="FootnoteText">
+  <w:style w:type="paragraph" w:styleId="ab">
     <w:name w:val="footnote text"/>
-    <w:basedOn w:val="Normal"/>
+    <w:basedOn w:val="a"/>
     <w:pPr>
       <w:ind w:firstLine="202"/>
       <w:jc w:val="both"/>
@@ -5228,7 +5125,7 @@
   </w:style>
   <w:style w:type="paragraph" w:customStyle="1" w:styleId="References">
     <w:name w:val="References"/>
-    <w:basedOn w:val="Normal"/>
+    <w:basedOn w:val="a"/>
     <w:pPr>
       <w:numPr>
         <w:numId w:val="3"/>
@@ -5242,16 +5139,16 @@
   </w:style>
   <w:style w:type="paragraph" w:customStyle="1" w:styleId="IndexTerms">
     <w:name w:val="IndexTerms"/>
-    <w:basedOn w:val="Normal"/>
-    <w:next w:val="Normal"/>
+    <w:basedOn w:val="a"/>
+    <w:next w:val="a"/>
     <w:pPr>
       <w:ind w:firstLine="202"/>
       <w:jc w:val="both"/>
     </w:pPr>
   </w:style>
-  <w:style w:type="paragraph" w:styleId="Footer">
+  <w:style w:type="paragraph" w:styleId="ac">
     <w:name w:val="footer"/>
-    <w:basedOn w:val="Normal"/>
+    <w:basedOn w:val="a"/>
     <w:pPr>
       <w:tabs>
         <w:tab w:val="center" w:pos="4320"/>
@@ -5261,7 +5158,7 @@
   </w:style>
   <w:style w:type="paragraph" w:customStyle="1" w:styleId="Text">
     <w:name w:val="Text"/>
-    <w:basedOn w:val="Normal"/>
+    <w:basedOn w:val="a"/>
     <w:pPr>
       <w:widowControl w:val="0"/>
       <w:ind w:firstLine="204"/>
@@ -5270,7 +5167,7 @@
   </w:style>
   <w:style w:type="paragraph" w:customStyle="1" w:styleId="FigureCaption">
     <w:name w:val="Figure Caption"/>
-    <w:basedOn w:val="Normal"/>
+    <w:basedOn w:val="a"/>
     <w:pPr>
       <w:jc w:val="both"/>
     </w:pPr>
@@ -5281,7 +5178,7 @@
   </w:style>
   <w:style w:type="paragraph" w:customStyle="1" w:styleId="TableTitle">
     <w:name w:val="Table Title"/>
-    <w:basedOn w:val="Normal"/>
+    <w:basedOn w:val="a"/>
     <w:pPr>
       <w:jc w:val="center"/>
     </w:pPr>
@@ -5293,16 +5190,16 @@
   </w:style>
   <w:style w:type="paragraph" w:customStyle="1" w:styleId="ReferenceHead">
     <w:name w:val="Reference Head"/>
-    <w:basedOn w:val="Heading1"/>
+    <w:basedOn w:val="1"/>
     <w:pPr>
       <w:numPr>
         <w:numId w:val="0"/>
       </w:numPr>
     </w:pPr>
   </w:style>
-  <w:style w:type="paragraph" w:styleId="Header">
+  <w:style w:type="paragraph" w:styleId="ad">
     <w:name w:val="header"/>
-    <w:basedOn w:val="Normal"/>
+    <w:basedOn w:val="a"/>
     <w:pPr>
       <w:tabs>
         <w:tab w:val="center" w:pos="4320"/>
@@ -5312,8 +5209,8 @@
   </w:style>
   <w:style w:type="paragraph" w:customStyle="1" w:styleId="Equation">
     <w:name w:val="Equation"/>
-    <w:basedOn w:val="Normal"/>
-    <w:next w:val="Normal"/>
+    <w:basedOn w:val="a"/>
+    <w:next w:val="a"/>
     <w:pPr>
       <w:widowControl w:val="0"/>
       <w:tabs>
@@ -5323,9 +5220,9 @@
       <w:jc w:val="both"/>
     </w:pPr>
   </w:style>
-  <w:style w:type="paragraph" w:styleId="BodyTextIndent">
+  <w:style w:type="paragraph" w:styleId="ae">
     <w:name w:val="Body Text Indent"/>
-    <w:basedOn w:val="Normal"/>
+    <w:basedOn w:val="a"/>
     <w:pPr>
       <w:ind w:left="630" w:hanging="630"/>
     </w:pPr>
@@ -5335,11 +5232,11 @@
   </w:style>
   <w:style w:type="paragraph" w:customStyle="1" w:styleId="FrameContents">
     <w:name w:val="Frame Contents"/>
-    <w:basedOn w:val="Normal"/>
+    <w:basedOn w:val="a"/>
   </w:style>
   <w:style w:type="paragraph" w:customStyle="1" w:styleId="TableContents">
     <w:name w:val="Table Contents"/>
-    <w:basedOn w:val="Normal"/>
+    <w:basedOn w:val="a"/>
     <w:pPr>
       <w:suppressLineNumbers/>
     </w:pPr>
@@ -5355,36 +5252,36 @@
       <w:bCs/>
     </w:rPr>
   </w:style>
-  <w:style w:type="paragraph" w:styleId="BalloonText">
+  <w:style w:type="paragraph" w:styleId="af">
     <w:name w:val="Balloon Text"/>
-    <w:basedOn w:val="Normal"/>
-    <w:link w:val="BalloonTextChar"/>
+    <w:basedOn w:val="a"/>
+    <w:link w:val="af0"/>
     <w:uiPriority w:val="99"/>
     <w:semiHidden/>
     <w:unhideWhenUsed/>
     <w:rsid w:val="00E6288E"/>
     <w:rPr>
-      <w:rFonts w:ascii="SimSun" w:eastAsia="SimSun"/>
+      <w:rFonts w:ascii="宋体" w:eastAsia="宋体"/>
       <w:sz w:val="18"/>
       <w:szCs w:val="18"/>
     </w:rPr>
   </w:style>
-  <w:style w:type="character" w:customStyle="1" w:styleId="BalloonTextChar">
-    <w:name w:val="Balloon Text Char"/>
-    <w:link w:val="BalloonText"/>
+  <w:style w:type="character" w:customStyle="1" w:styleId="af0">
+    <w:name w:val="批注框文本 字符"/>
+    <w:link w:val="af"/>
     <w:uiPriority w:val="99"/>
     <w:semiHidden/>
     <w:rsid w:val="00E6288E"/>
     <w:rPr>
-      <w:rFonts w:ascii="SimSun" w:eastAsia="SimSun"/>
+      <w:rFonts w:ascii="宋体" w:eastAsia="宋体"/>
       <w:sz w:val="18"/>
       <w:szCs w:val="18"/>
       <w:lang w:eastAsia="en-US"/>
     </w:rPr>
   </w:style>
-  <w:style w:type="character" w:styleId="PlaceholderText">
+  <w:style w:type="character" w:styleId="af1">
     <w:name w:val="Placeholder Text"/>
-    <w:basedOn w:val="DefaultParagraphFont"/>
+    <w:basedOn w:val="a0"/>
     <w:uiPriority w:val="99"/>
     <w:unhideWhenUsed/>
     <w:rsid w:val="00D01EE8"/>
@@ -5392,9 +5289,9 @@
       <w:color w:val="808080"/>
     </w:rPr>
   </w:style>
-  <w:style w:type="character" w:styleId="UnresolvedMention">
+  <w:style w:type="character" w:styleId="af2">
     <w:name w:val="Unresolved Mention"/>
-    <w:basedOn w:val="DefaultParagraphFont"/>
+    <w:basedOn w:val="a0"/>
     <w:uiPriority w:val="99"/>
     <w:semiHidden/>
     <w:unhideWhenUsed/>
@@ -5404,9 +5301,9 @@
       <w:shd w:val="clear" w:color="auto" w:fill="E1DFDD"/>
     </w:rPr>
   </w:style>
-  <w:style w:type="paragraph" w:styleId="NormalWeb">
+  <w:style w:type="paragraph" w:styleId="af3">
     <w:name w:val="Normal (Web)"/>
-    <w:basedOn w:val="Normal"/>
+    <w:basedOn w:val="a"/>
     <w:uiPriority w:val="99"/>
     <w:semiHidden/>
     <w:unhideWhenUsed/>

</xml_diff>